<commit_message>
Updated instructions for axon measurement
</commit_message>
<xml_diff>
--- a/Instructions for Axon Measurement.docx
+++ b/Instructions for Axon Measurement.docx
@@ -1,6 +1,6 @@
 
 <file path=word/document.xml><?xml version="1.0" encoding="utf-8"?>
-<w:document xmlns:wpc="http://schemas.microsoft.com/office/word/2010/wordprocessingCanvas" xmlns:mc="http://schemas.openxmlformats.org/markup-compatibility/2006" xmlns:o="urn:schemas-microsoft-com:office:office" xmlns:r="http://schemas.openxmlformats.org/officeDocument/2006/relationships" xmlns:m="http://schemas.openxmlformats.org/officeDocument/2006/math" xmlns:v="urn:schemas-microsoft-com:vml" xmlns:wp14="http://schemas.microsoft.com/office/word/2010/wordprocessingDrawing" xmlns:wp="http://schemas.openxmlformats.org/drawingml/2006/wordprocessingDrawing" xmlns:w10="urn:schemas-microsoft-com:office:word" xmlns:w="http://schemas.openxmlformats.org/wordprocessingml/2006/main" xmlns:w14="http://schemas.microsoft.com/office/word/2010/wordml" xmlns:wpg="http://schemas.microsoft.com/office/word/2010/wordprocessingGroup" xmlns:wpi="http://schemas.microsoft.com/office/word/2010/wordprocessingInk" xmlns:wne="http://schemas.microsoft.com/office/word/2006/wordml" xmlns:wps="http://schemas.microsoft.com/office/word/2010/wordprocessingShape" mc:Ignorable="w14 wp14">
+<w:document xmlns:wpc="http://schemas.microsoft.com/office/word/2010/wordprocessingCanvas" xmlns:cx="http://schemas.microsoft.com/office/drawing/2014/chartex" xmlns:cx1="http://schemas.microsoft.com/office/drawing/2015/9/8/chartex" xmlns:cx2="http://schemas.microsoft.com/office/drawing/2015/10/21/chartex" xmlns:cx3="http://schemas.microsoft.com/office/drawing/2016/5/9/chartex" xmlns:cx4="http://schemas.microsoft.com/office/drawing/2016/5/10/chartex" xmlns:cx5="http://schemas.microsoft.com/office/drawing/2016/5/11/chartex" xmlns:cx6="http://schemas.microsoft.com/office/drawing/2016/5/12/chartex" xmlns:cx7="http://schemas.microsoft.com/office/drawing/2016/5/13/chartex" xmlns:cx8="http://schemas.microsoft.com/office/drawing/2016/5/14/chartex" xmlns:mc="http://schemas.openxmlformats.org/markup-compatibility/2006" xmlns:aink="http://schemas.microsoft.com/office/drawing/2016/ink" xmlns:am3d="http://schemas.microsoft.com/office/drawing/2017/model3d" xmlns:o="urn:schemas-microsoft-com:office:office" xmlns:r="http://schemas.openxmlformats.org/officeDocument/2006/relationships" xmlns:m="http://schemas.openxmlformats.org/officeDocument/2006/math" xmlns:v="urn:schemas-microsoft-com:vml" xmlns:wp14="http://schemas.microsoft.com/office/word/2010/wordprocessingDrawing" xmlns:wp="http://schemas.openxmlformats.org/drawingml/2006/wordprocessingDrawing" xmlns:w10="urn:schemas-microsoft-com:office:word" xmlns:w="http://schemas.openxmlformats.org/wordprocessingml/2006/main" xmlns:w14="http://schemas.microsoft.com/office/word/2010/wordml" xmlns:w15="http://schemas.microsoft.com/office/word/2012/wordml" xmlns:w16se="http://schemas.microsoft.com/office/word/2015/wordml/symex" xmlns:wpg="http://schemas.microsoft.com/office/word/2010/wordprocessingGroup" xmlns:wpi="http://schemas.microsoft.com/office/word/2010/wordprocessingInk" xmlns:wne="http://schemas.microsoft.com/office/word/2006/wordml" xmlns:wps="http://schemas.microsoft.com/office/word/2010/wordprocessingShape" mc:Ignorable="w14 w15 w16se wp14">
   <w:body>
     <w:p>
       <w:pPr>
@@ -10,6 +10,8 @@
           <w:i/>
         </w:rPr>
       </w:pPr>
+      <w:bookmarkStart w:id="0" w:name="_GoBack"/>
+      <w:bookmarkEnd w:id="0"/>
       <w:r>
         <w:rPr>
           <w:rFonts w:asciiTheme="majorHAnsi" w:hAnsiTheme="majorHAnsi" w:cstheme="majorHAnsi"/>
@@ -114,8 +116,6 @@
           <w:b w:val="0"/>
         </w:rPr>
       </w:pPr>
-      <w:bookmarkStart w:id="0" w:name="_GoBack"/>
-      <w:bookmarkEnd w:id="0"/>
     </w:p>
     <w:p>
       <w:pPr>
@@ -284,7 +284,9 @@
           <w:kern w:val="0"/>
         </w:rPr>
         <w:tab/>
-      </w:r>
+        <w:t xml:space="preserve">ref = </w:t>
+      </w:r>
+      <w:proofErr w:type="spellStart"/>
       <w:proofErr w:type="gramStart"/>
       <w:r>
         <w:rPr>
@@ -292,35 +294,18 @@
           <w:color w:val="000000"/>
           <w:kern w:val="0"/>
         </w:rPr>
-        <w:t>ref</w:t>
+        <w:t>imread</w:t>
+      </w:r>
+      <w:proofErr w:type="spellEnd"/>
+      <w:r>
+        <w:rPr>
+          <w:rFonts w:asciiTheme="majorHAnsi" w:hAnsiTheme="majorHAnsi" w:cstheme="majorHAnsi"/>
+          <w:color w:val="000000"/>
+          <w:kern w:val="0"/>
+        </w:rPr>
+        <w:t>(</w:t>
       </w:r>
       <w:proofErr w:type="gramEnd"/>
-      <w:r>
-        <w:rPr>
-          <w:rFonts w:asciiTheme="majorHAnsi" w:hAnsiTheme="majorHAnsi" w:cstheme="majorHAnsi"/>
-          <w:color w:val="000000"/>
-          <w:kern w:val="0"/>
-        </w:rPr>
-        <w:t xml:space="preserve"> = </w:t>
-      </w:r>
-      <w:proofErr w:type="spellStart"/>
-      <w:r>
-        <w:rPr>
-          <w:rFonts w:asciiTheme="majorHAnsi" w:hAnsiTheme="majorHAnsi" w:cstheme="majorHAnsi"/>
-          <w:color w:val="000000"/>
-          <w:kern w:val="0"/>
-        </w:rPr>
-        <w:t>imread</w:t>
-      </w:r>
-      <w:proofErr w:type="spellEnd"/>
-      <w:r>
-        <w:rPr>
-          <w:rFonts w:asciiTheme="majorHAnsi" w:hAnsiTheme="majorHAnsi" w:cstheme="majorHAnsi"/>
-          <w:color w:val="000000"/>
-          <w:kern w:val="0"/>
-        </w:rPr>
-        <w:t>(</w:t>
-      </w:r>
       <w:r>
         <w:rPr>
           <w:rFonts w:asciiTheme="majorHAnsi" w:hAnsiTheme="majorHAnsi" w:cstheme="majorHAnsi"/>
@@ -501,7 +486,13 @@
         <w:rPr>
           <w:rFonts w:asciiTheme="majorHAnsi" w:hAnsiTheme="majorHAnsi" w:cstheme="majorHAnsi"/>
         </w:rPr>
-        <w:t xml:space="preserve">2. </w:t>
+        <w:t>2</w:t>
+      </w:r>
+      <w:r>
+        <w:rPr>
+          <w:rFonts w:asciiTheme="majorHAnsi" w:hAnsiTheme="majorHAnsi" w:cstheme="majorHAnsi"/>
+        </w:rPr>
+        <w:t xml:space="preserve">. </w:t>
       </w:r>
       <w:proofErr w:type="spellStart"/>
       <w:r>
@@ -509,7 +500,7 @@
           <w:rFonts w:asciiTheme="majorHAnsi" w:hAnsiTheme="majorHAnsi" w:cstheme="majorHAnsi"/>
           <w:color w:val="0070C0"/>
         </w:rPr>
-        <w:t>Padding_batch.m</w:t>
+        <w:t>Axon_detection</w:t>
       </w:r>
       <w:proofErr w:type="spellEnd"/>
     </w:p>
@@ -534,22 +525,51 @@
           <w:b w:val="0"/>
           <w:u w:val="single"/>
         </w:rPr>
-        <w:t>Normalizes image size</w:t>
-      </w:r>
-    </w:p>
-    <w:p>
-      <w:pPr>
-        <w:rPr>
-          <w:rFonts w:asciiTheme="majorHAnsi" w:hAnsiTheme="majorHAnsi" w:cstheme="majorHAnsi"/>
-          <w:b w:val="0"/>
-        </w:rPr>
-      </w:pPr>
-      <w:r>
-        <w:rPr>
-          <w:rFonts w:asciiTheme="majorHAnsi" w:hAnsiTheme="majorHAnsi" w:cstheme="majorHAnsi"/>
-          <w:b w:val="0"/>
+        <w:t>Det</w:t>
+      </w:r>
+      <w:r>
+        <w:rPr>
+          <w:rFonts w:asciiTheme="majorHAnsi" w:hAnsiTheme="majorHAnsi" w:cstheme="majorHAnsi"/>
+          <w:b w:val="0"/>
+          <w:u w:val="single"/>
+        </w:rPr>
+        <w:t>ects axons and makes binar</w:t>
+      </w:r>
+      <w:r>
+        <w:rPr>
+          <w:rFonts w:asciiTheme="majorHAnsi" w:hAnsiTheme="majorHAnsi" w:cstheme="majorHAnsi"/>
+          <w:b w:val="0"/>
+          <w:u w:val="single"/>
+        </w:rPr>
+        <w:t>y images</w:t>
+      </w:r>
+      <w:r>
+        <w:rPr>
+          <w:rFonts w:asciiTheme="majorHAnsi" w:hAnsiTheme="majorHAnsi" w:cstheme="majorHAnsi"/>
+          <w:kern w:val="0"/>
+        </w:rPr>
+        <w:t xml:space="preserve"> </w:t>
+      </w:r>
+    </w:p>
+    <w:p>
+      <w:pPr>
+        <w:rPr>
+          <w:rFonts w:asciiTheme="majorHAnsi" w:hAnsiTheme="majorHAnsi" w:cstheme="majorHAnsi"/>
+          <w:color w:val="0070C0"/>
+        </w:rPr>
+      </w:pPr>
+      <w:r>
+        <w:rPr>
+          <w:rFonts w:asciiTheme="majorHAnsi" w:hAnsiTheme="majorHAnsi" w:cstheme="majorHAnsi"/>
+          <w:kern w:val="0"/>
         </w:rPr>
         <w:tab/>
+      </w:r>
+      <w:r>
+        <w:rPr>
+          <w:rFonts w:asciiTheme="majorHAnsi" w:hAnsiTheme="majorHAnsi" w:cstheme="majorHAnsi"/>
+          <w:b w:val="0"/>
+        </w:rPr>
         <w:t>Run with folder containing all ‘</w:t>
       </w:r>
       <w:r>
@@ -564,13 +584,28 @@
           <w:rFonts w:asciiTheme="majorHAnsi" w:hAnsiTheme="majorHAnsi" w:cstheme="majorHAnsi"/>
           <w:color w:val="7030A0"/>
         </w:rPr>
-        <w:t>_###</w:t>
+        <w:t xml:space="preserve"> </w:t>
       </w:r>
       <w:r>
         <w:rPr>
           <w:rFonts w:asciiTheme="majorHAnsi" w:hAnsiTheme="majorHAnsi" w:cstheme="majorHAnsi"/>
           <w:color w:val="7030A0"/>
         </w:rPr>
+        <w:t>_##</w:t>
+      </w:r>
+      <w:proofErr w:type="gramStart"/>
+      <w:r>
+        <w:rPr>
+          <w:rFonts w:asciiTheme="majorHAnsi" w:hAnsiTheme="majorHAnsi" w:cstheme="majorHAnsi"/>
+          <w:color w:val="7030A0"/>
+        </w:rPr>
+        <w:t>#</w:t>
+      </w:r>
+      <w:r>
+        <w:rPr>
+          <w:rFonts w:asciiTheme="majorHAnsi" w:hAnsiTheme="majorHAnsi" w:cstheme="majorHAnsi"/>
+          <w:color w:val="7030A0"/>
+        </w:rPr>
         <w:t>.</w:t>
       </w:r>
       <w:proofErr w:type="spellStart"/>
@@ -582,6 +617,7 @@
         <w:t>jgp</w:t>
       </w:r>
       <w:proofErr w:type="spellEnd"/>
+      <w:proofErr w:type="gramEnd"/>
       <w:r>
         <w:rPr>
           <w:rFonts w:asciiTheme="majorHAnsi" w:hAnsiTheme="majorHAnsi" w:cstheme="majorHAnsi"/>
@@ -609,231 +645,22 @@
     </w:p>
     <w:p>
       <w:pPr>
-        <w:ind w:firstLine="960"/>
-        <w:rPr>
-          <w:rFonts w:asciiTheme="majorHAnsi" w:hAnsiTheme="majorHAnsi" w:cstheme="majorHAnsi"/>
-          <w:b w:val="0"/>
-        </w:rPr>
-      </w:pPr>
-      <w:r>
-        <w:rPr>
-          <w:rFonts w:asciiTheme="majorHAnsi" w:hAnsiTheme="majorHAnsi" w:cstheme="majorHAnsi"/>
-          <w:b w:val="0"/>
-        </w:rPr>
-        <w:t>The o</w:t>
-      </w:r>
-      <w:r>
-        <w:rPr>
-          <w:rFonts w:asciiTheme="majorHAnsi" w:hAnsiTheme="majorHAnsi" w:cstheme="majorHAnsi"/>
-          <w:b w:val="0"/>
-        </w:rPr>
-        <w:t xml:space="preserve">utput is </w:t>
-      </w:r>
-      <w:r>
-        <w:rPr>
-          <w:rFonts w:asciiTheme="majorHAnsi" w:hAnsiTheme="majorHAnsi" w:cstheme="majorHAnsi"/>
-          <w:b w:val="0"/>
-        </w:rPr>
-        <w:t>‘</w:t>
-      </w:r>
-      <w:r>
-        <w:rPr>
-          <w:rFonts w:asciiTheme="majorHAnsi" w:hAnsiTheme="majorHAnsi" w:cstheme="majorHAnsi"/>
-          <w:color w:val="7030A0"/>
-        </w:rPr>
-        <w:t>padded</w:t>
-      </w:r>
-      <w:r>
-        <w:rPr>
-          <w:rFonts w:asciiTheme="majorHAnsi" w:hAnsiTheme="majorHAnsi" w:cstheme="majorHAnsi"/>
-          <w:color w:val="7030A0"/>
-        </w:rPr>
-        <w:t>_###.jpg</w:t>
-      </w:r>
-      <w:r>
-        <w:rPr>
-          <w:rFonts w:asciiTheme="majorHAnsi" w:hAnsiTheme="majorHAnsi" w:cstheme="majorHAnsi"/>
-          <w:b w:val="0"/>
-          <w:color w:val="000000" w:themeColor="text1"/>
-        </w:rPr>
-        <w:t>’</w:t>
-      </w:r>
-    </w:p>
-    <w:p>
-      <w:pPr>
-        <w:rPr>
-          <w:rFonts w:asciiTheme="majorHAnsi" w:hAnsiTheme="majorHAnsi" w:cstheme="majorHAnsi"/>
-          <w:b w:val="0"/>
-        </w:rPr>
-      </w:pPr>
-    </w:p>
-    <w:p>
-      <w:pPr>
-        <w:rPr>
-          <w:rFonts w:asciiTheme="majorHAnsi" w:hAnsiTheme="majorHAnsi" w:cstheme="majorHAnsi"/>
-        </w:rPr>
-      </w:pPr>
-      <w:r>
-        <w:rPr>
-          <w:rFonts w:asciiTheme="majorHAnsi" w:hAnsiTheme="majorHAnsi" w:cstheme="majorHAnsi"/>
-        </w:rPr>
-        <w:t>3</w:t>
-      </w:r>
-      <w:r>
-        <w:rPr>
-          <w:rFonts w:asciiTheme="majorHAnsi" w:hAnsiTheme="majorHAnsi" w:cstheme="majorHAnsi"/>
-        </w:rPr>
-        <w:t xml:space="preserve">. </w:t>
-      </w:r>
+        <w:rPr>
+          <w:rFonts w:asciiTheme="majorHAnsi" w:hAnsiTheme="majorHAnsi" w:cstheme="majorHAnsi"/>
+          <w:b w:val="0"/>
+        </w:rPr>
+      </w:pPr>
       <w:r>
         <w:rPr>
           <w:rFonts w:asciiTheme="majorHAnsi" w:hAnsiTheme="majorHAnsi" w:cstheme="majorHAnsi"/>
           <w:color w:val="0070C0"/>
         </w:rPr>
-        <w:t>Axon_detection_CannyEdge_activecontour_ver2.m</w:t>
-      </w:r>
-    </w:p>
-    <w:p>
-      <w:pPr>
-        <w:rPr>
-          <w:rFonts w:asciiTheme="majorHAnsi" w:hAnsiTheme="majorHAnsi" w:cstheme="majorHAnsi"/>
-          <w:b w:val="0"/>
-          <w:u w:val="single"/>
-        </w:rPr>
-      </w:pPr>
-      <w:r>
-        <w:rPr>
-          <w:rFonts w:asciiTheme="majorHAnsi" w:hAnsiTheme="majorHAnsi" w:cstheme="majorHAnsi"/>
-          <w:b w:val="0"/>
-        </w:rPr>
         <w:tab/>
       </w:r>
       <w:r>
         <w:rPr>
           <w:rFonts w:asciiTheme="majorHAnsi" w:hAnsiTheme="majorHAnsi" w:cstheme="majorHAnsi"/>
           <w:b w:val="0"/>
-          <w:u w:val="single"/>
-        </w:rPr>
-        <w:t>Det</w:t>
-      </w:r>
-      <w:r>
-        <w:rPr>
-          <w:rFonts w:asciiTheme="majorHAnsi" w:hAnsiTheme="majorHAnsi" w:cstheme="majorHAnsi"/>
-          <w:b w:val="0"/>
-          <w:u w:val="single"/>
-        </w:rPr>
-        <w:t>ects axons and makes binar</w:t>
-      </w:r>
-      <w:r>
-        <w:rPr>
-          <w:rFonts w:asciiTheme="majorHAnsi" w:hAnsiTheme="majorHAnsi" w:cstheme="majorHAnsi"/>
-          <w:b w:val="0"/>
-          <w:u w:val="single"/>
-        </w:rPr>
-        <w:t>y images</w:t>
-      </w:r>
-      <w:r>
-        <w:rPr>
-          <w:rFonts w:asciiTheme="majorHAnsi" w:hAnsiTheme="majorHAnsi" w:cstheme="majorHAnsi"/>
-          <w:kern w:val="0"/>
-        </w:rPr>
-        <w:t xml:space="preserve"> </w:t>
-      </w:r>
-    </w:p>
-    <w:p>
-      <w:pPr>
-        <w:rPr>
-          <w:rFonts w:asciiTheme="majorHAnsi" w:hAnsiTheme="majorHAnsi" w:cstheme="majorHAnsi"/>
-          <w:color w:val="0070C0"/>
-        </w:rPr>
-      </w:pPr>
-      <w:r>
-        <w:rPr>
-          <w:rFonts w:asciiTheme="majorHAnsi" w:hAnsiTheme="majorHAnsi" w:cstheme="majorHAnsi"/>
-          <w:kern w:val="0"/>
-        </w:rPr>
-        <w:tab/>
-      </w:r>
-      <w:r>
-        <w:rPr>
-          <w:rFonts w:asciiTheme="majorHAnsi" w:hAnsiTheme="majorHAnsi" w:cstheme="majorHAnsi"/>
-          <w:b w:val="0"/>
-        </w:rPr>
-        <w:t>Run with folder containing all ‘</w:t>
-      </w:r>
-      <w:r>
-        <w:rPr>
-          <w:rFonts w:asciiTheme="majorHAnsi" w:hAnsiTheme="majorHAnsi" w:cstheme="majorHAnsi"/>
-          <w:color w:val="7030A0"/>
-        </w:rPr>
-        <w:t>padded</w:t>
-      </w:r>
-      <w:r>
-        <w:rPr>
-          <w:rFonts w:asciiTheme="majorHAnsi" w:hAnsiTheme="majorHAnsi" w:cstheme="majorHAnsi"/>
-          <w:color w:val="7030A0"/>
-        </w:rPr>
-        <w:t>_###</w:t>
-      </w:r>
-      <w:r>
-        <w:rPr>
-          <w:rFonts w:asciiTheme="majorHAnsi" w:hAnsiTheme="majorHAnsi" w:cstheme="majorHAnsi"/>
-          <w:color w:val="7030A0"/>
-        </w:rPr>
-        <w:t>.</w:t>
-      </w:r>
-      <w:proofErr w:type="spellStart"/>
-      <w:r>
-        <w:rPr>
-          <w:rFonts w:asciiTheme="majorHAnsi" w:hAnsiTheme="majorHAnsi" w:cstheme="majorHAnsi"/>
-          <w:color w:val="7030A0"/>
-        </w:rPr>
-        <w:t>jgp</w:t>
-      </w:r>
-      <w:proofErr w:type="spellEnd"/>
-      <w:r>
-        <w:rPr>
-          <w:rFonts w:asciiTheme="majorHAnsi" w:hAnsiTheme="majorHAnsi" w:cstheme="majorHAnsi"/>
-          <w:b w:val="0"/>
-          <w:color w:val="7030A0"/>
-        </w:rPr>
-        <w:t xml:space="preserve">’ </w:t>
-      </w:r>
-      <w:r>
-        <w:rPr>
-          <w:rFonts w:asciiTheme="majorHAnsi" w:hAnsiTheme="majorHAnsi" w:cstheme="majorHAnsi"/>
-          <w:b w:val="0"/>
-        </w:rPr>
-        <w:t xml:space="preserve">produced from </w:t>
-      </w:r>
-      <w:proofErr w:type="spellStart"/>
-      <w:r>
-        <w:rPr>
-          <w:rFonts w:asciiTheme="majorHAnsi" w:hAnsiTheme="majorHAnsi" w:cstheme="majorHAnsi"/>
-          <w:color w:val="0070C0"/>
-        </w:rPr>
-        <w:t>Padding_batch.m</w:t>
-      </w:r>
-      <w:proofErr w:type="spellEnd"/>
-    </w:p>
-    <w:p>
-      <w:pPr>
-        <w:rPr>
-          <w:rFonts w:asciiTheme="majorHAnsi" w:hAnsiTheme="majorHAnsi" w:cstheme="majorHAnsi"/>
-          <w:b w:val="0"/>
-        </w:rPr>
-      </w:pPr>
-      <w:r>
-        <w:rPr>
-          <w:rFonts w:asciiTheme="majorHAnsi" w:hAnsiTheme="majorHAnsi" w:cstheme="majorHAnsi"/>
-          <w:color w:val="0070C0"/>
-        </w:rPr>
-        <w:tab/>
-      </w:r>
-      <w:r>
-        <w:rPr>
-          <w:rFonts w:asciiTheme="majorHAnsi" w:hAnsiTheme="majorHAnsi" w:cstheme="majorHAnsi"/>
-          <w:b w:val="0"/>
         </w:rPr>
         <w:t xml:space="preserve">Note: </w:t>
       </w:r>
@@ -877,7 +704,7 @@
           <w:rFonts w:asciiTheme="majorHAnsi" w:hAnsiTheme="majorHAnsi" w:cstheme="majorHAnsi"/>
           <w:kern w:val="0"/>
         </w:rPr>
-        <w:t xml:space="preserve">I = </w:t>
+        <w:t>I = I</w:t>
       </w:r>
       <w:proofErr w:type="gramStart"/>
       <w:r>
@@ -885,7 +712,7 @@
           <w:rFonts w:asciiTheme="majorHAnsi" w:hAnsiTheme="majorHAnsi" w:cstheme="majorHAnsi"/>
           <w:kern w:val="0"/>
         </w:rPr>
-        <w:t>I(</w:t>
+        <w:t>(:,</w:t>
       </w:r>
       <w:proofErr w:type="gramEnd"/>
       <w:r>
@@ -893,7 +720,7 @@
           <w:rFonts w:asciiTheme="majorHAnsi" w:hAnsiTheme="majorHAnsi" w:cstheme="majorHAnsi"/>
           <w:kern w:val="0"/>
         </w:rPr>
-        <w:t xml:space="preserve">:, :, </w:t>
+        <w:t xml:space="preserve"> :, </w:t>
       </w:r>
       <w:r>
         <w:rPr>
@@ -955,7 +782,7 @@
         <w:autoSpaceDE w:val="0"/>
         <w:autoSpaceDN w:val="0"/>
         <w:adjustRightInd w:val="0"/>
-        <w:ind w:left="918" w:hangingChars="381" w:hanging="918"/>
+        <w:ind w:left="914" w:hangingChars="381" w:hanging="914"/>
         <w:rPr>
           <w:rFonts w:asciiTheme="majorHAnsi" w:hAnsiTheme="majorHAnsi" w:cstheme="majorHAnsi"/>
           <w:kern w:val="0"/>
@@ -1054,217 +881,242 @@
         <w:rPr>
           <w:rFonts w:asciiTheme="majorHAnsi" w:hAnsiTheme="majorHAnsi" w:cstheme="majorHAnsi"/>
         </w:rPr>
+        <w:t>3</w:t>
+      </w:r>
+      <w:r>
+        <w:rPr>
+          <w:rFonts w:asciiTheme="majorHAnsi" w:hAnsiTheme="majorHAnsi" w:cstheme="majorHAnsi"/>
+        </w:rPr>
+        <w:t xml:space="preserve">. </w:t>
+      </w:r>
+      <w:r>
+        <w:rPr>
+          <w:rFonts w:asciiTheme="majorHAnsi" w:hAnsiTheme="majorHAnsi" w:cstheme="majorHAnsi"/>
+          <w:color w:val="0070C0"/>
+        </w:rPr>
+        <w:t>Merge</w:t>
+      </w:r>
+    </w:p>
+    <w:p>
+      <w:pPr>
+        <w:rPr>
+          <w:rFonts w:asciiTheme="majorHAnsi" w:hAnsiTheme="majorHAnsi" w:cstheme="majorHAnsi"/>
+          <w:b w:val="0"/>
+        </w:rPr>
+      </w:pPr>
+      <w:r>
+        <w:rPr>
+          <w:rFonts w:asciiTheme="majorHAnsi" w:hAnsiTheme="majorHAnsi" w:cstheme="majorHAnsi"/>
+          <w:b w:val="0"/>
+        </w:rPr>
+        <w:tab/>
+      </w:r>
+      <w:r>
+        <w:rPr>
+          <w:rFonts w:asciiTheme="majorHAnsi" w:hAnsiTheme="majorHAnsi" w:cstheme="majorHAnsi"/>
+          <w:b w:val="0"/>
+          <w:u w:val="single"/>
+        </w:rPr>
+        <w:t>Merges the binary images with DAPI/Nissl images</w:t>
+      </w:r>
+      <w:r>
+        <w:rPr>
+          <w:rFonts w:asciiTheme="majorHAnsi" w:hAnsiTheme="majorHAnsi" w:cstheme="majorHAnsi"/>
+          <w:b w:val="0"/>
+          <w:u w:val="single"/>
+        </w:rPr>
+        <w:t xml:space="preserve"> to facilitate manual ROI detection.</w:t>
+      </w:r>
+    </w:p>
+    <w:p>
+      <w:pPr>
+        <w:ind w:left="960"/>
+        <w:rPr>
+          <w:rFonts w:asciiTheme="majorHAnsi" w:hAnsiTheme="majorHAnsi" w:cstheme="majorHAnsi"/>
+          <w:b w:val="0"/>
+          <w:color w:val="0070C0"/>
+        </w:rPr>
+      </w:pPr>
+      <w:r>
+        <w:rPr>
+          <w:rFonts w:asciiTheme="majorHAnsi" w:hAnsiTheme="majorHAnsi" w:cstheme="majorHAnsi"/>
+          <w:b w:val="0"/>
+        </w:rPr>
+        <w:t>Run with folder containing all ‘</w:t>
+      </w:r>
+      <w:r>
+        <w:rPr>
+          <w:rFonts w:asciiTheme="majorHAnsi" w:hAnsiTheme="majorHAnsi" w:cstheme="majorHAnsi"/>
+          <w:color w:val="7030A0"/>
+        </w:rPr>
+        <w:t>normalized</w:t>
+      </w:r>
+      <w:r>
+        <w:rPr>
+          <w:rFonts w:asciiTheme="majorHAnsi" w:hAnsiTheme="majorHAnsi" w:cstheme="majorHAnsi"/>
+          <w:color w:val="7030A0"/>
+        </w:rPr>
+        <w:t xml:space="preserve"> </w:t>
+      </w:r>
+      <w:r>
+        <w:rPr>
+          <w:rFonts w:asciiTheme="majorHAnsi" w:hAnsiTheme="majorHAnsi" w:cstheme="majorHAnsi"/>
+          <w:color w:val="7030A0"/>
+        </w:rPr>
+        <w:t>_##</w:t>
+      </w:r>
+      <w:proofErr w:type="gramStart"/>
+      <w:r>
+        <w:rPr>
+          <w:rFonts w:asciiTheme="majorHAnsi" w:hAnsiTheme="majorHAnsi" w:cstheme="majorHAnsi"/>
+          <w:color w:val="7030A0"/>
+        </w:rPr>
+        <w:t>#</w:t>
+      </w:r>
+      <w:r>
+        <w:rPr>
+          <w:rFonts w:asciiTheme="majorHAnsi" w:hAnsiTheme="majorHAnsi" w:cstheme="majorHAnsi"/>
+          <w:color w:val="7030A0"/>
+        </w:rPr>
+        <w:t>.</w:t>
+      </w:r>
+      <w:proofErr w:type="spellStart"/>
+      <w:r>
+        <w:rPr>
+          <w:rFonts w:asciiTheme="majorHAnsi" w:hAnsiTheme="majorHAnsi" w:cstheme="majorHAnsi"/>
+          <w:color w:val="7030A0"/>
+        </w:rPr>
+        <w:t>jgp</w:t>
+      </w:r>
+      <w:proofErr w:type="spellEnd"/>
+      <w:proofErr w:type="gramEnd"/>
+      <w:r>
+        <w:rPr>
+          <w:rFonts w:asciiTheme="majorHAnsi" w:hAnsiTheme="majorHAnsi" w:cstheme="majorHAnsi"/>
+          <w:b w:val="0"/>
+        </w:rPr>
+        <w:t>’ and ‘</w:t>
+      </w:r>
+      <w:r>
+        <w:rPr>
+          <w:rFonts w:asciiTheme="majorHAnsi" w:hAnsiTheme="majorHAnsi" w:cstheme="majorHAnsi"/>
+          <w:color w:val="7030A0"/>
+        </w:rPr>
+        <w:t>BW</w:t>
+      </w:r>
+      <w:r>
+        <w:rPr>
+          <w:rFonts w:asciiTheme="majorHAnsi" w:hAnsiTheme="majorHAnsi" w:cstheme="majorHAnsi"/>
+          <w:color w:val="7030A0"/>
+        </w:rPr>
+        <w:t>_###</w:t>
+      </w:r>
+      <w:r>
+        <w:rPr>
+          <w:rFonts w:asciiTheme="majorHAnsi" w:hAnsiTheme="majorHAnsi" w:cstheme="majorHAnsi"/>
+          <w:color w:val="7030A0"/>
+        </w:rPr>
+        <w:t>.jpg</w:t>
+      </w:r>
+      <w:r>
+        <w:rPr>
+          <w:rFonts w:asciiTheme="majorHAnsi" w:hAnsiTheme="majorHAnsi" w:cstheme="majorHAnsi"/>
+          <w:b w:val="0"/>
+        </w:rPr>
+        <w:t xml:space="preserve">’ produced from </w:t>
+      </w:r>
+      <w:proofErr w:type="spellStart"/>
+      <w:r>
+        <w:rPr>
+          <w:rFonts w:asciiTheme="majorHAnsi" w:hAnsiTheme="majorHAnsi" w:cstheme="majorHAnsi"/>
+          <w:color w:val="0070C0"/>
+        </w:rPr>
+        <w:t>Axon_detection</w:t>
+      </w:r>
+      <w:r>
+        <w:rPr>
+          <w:rFonts w:asciiTheme="majorHAnsi" w:hAnsiTheme="majorHAnsi" w:cstheme="majorHAnsi"/>
+          <w:color w:val="0070C0"/>
+        </w:rPr>
+        <w:t>.m</w:t>
+      </w:r>
+      <w:proofErr w:type="spellEnd"/>
+      <w:r>
+        <w:rPr>
+          <w:rFonts w:asciiTheme="majorHAnsi" w:hAnsiTheme="majorHAnsi" w:cstheme="majorHAnsi"/>
+          <w:b w:val="0"/>
+          <w:color w:val="0070C0"/>
+        </w:rPr>
+        <w:t>.</w:t>
+      </w:r>
+    </w:p>
+    <w:p>
+      <w:pPr>
+        <w:ind w:firstLine="960"/>
+        <w:rPr>
+          <w:rFonts w:asciiTheme="majorHAnsi" w:hAnsiTheme="majorHAnsi" w:cstheme="majorHAnsi"/>
+          <w:b w:val="0"/>
+        </w:rPr>
+      </w:pPr>
+      <w:r>
+        <w:rPr>
+          <w:rFonts w:asciiTheme="majorHAnsi" w:hAnsiTheme="majorHAnsi" w:cstheme="majorHAnsi"/>
+          <w:b w:val="0"/>
+        </w:rPr>
+        <w:t>The o</w:t>
+      </w:r>
+      <w:r>
+        <w:rPr>
+          <w:rFonts w:asciiTheme="majorHAnsi" w:hAnsiTheme="majorHAnsi" w:cstheme="majorHAnsi"/>
+          <w:b w:val="0"/>
+        </w:rPr>
+        <w:t xml:space="preserve">utput is </w:t>
+      </w:r>
+      <w:r>
+        <w:rPr>
+          <w:rFonts w:asciiTheme="majorHAnsi" w:hAnsiTheme="majorHAnsi" w:cstheme="majorHAnsi"/>
+          <w:b w:val="0"/>
+        </w:rPr>
+        <w:t>‘</w:t>
+      </w:r>
+      <w:r>
+        <w:rPr>
+          <w:rFonts w:asciiTheme="majorHAnsi" w:hAnsiTheme="majorHAnsi" w:cstheme="majorHAnsi"/>
+          <w:color w:val="7030A0"/>
+        </w:rPr>
+        <w:t>merged_###.jpg</w:t>
+      </w:r>
+      <w:r>
+        <w:rPr>
+          <w:rFonts w:asciiTheme="majorHAnsi" w:hAnsiTheme="majorHAnsi" w:cstheme="majorHAnsi"/>
+          <w:b w:val="0"/>
+          <w:color w:val="000000" w:themeColor="text1"/>
+        </w:rPr>
+        <w:t>’</w:t>
+      </w:r>
+    </w:p>
+    <w:p>
+      <w:pPr>
+        <w:ind w:left="960"/>
+        <w:rPr>
+          <w:rFonts w:asciiTheme="majorHAnsi" w:hAnsiTheme="majorHAnsi" w:cstheme="majorHAnsi"/>
+          <w:b w:val="0"/>
+        </w:rPr>
+      </w:pPr>
+    </w:p>
+    <w:p>
+      <w:pPr>
+        <w:rPr>
+          <w:rFonts w:asciiTheme="majorHAnsi" w:hAnsiTheme="majorHAnsi" w:cstheme="majorHAnsi"/>
+          <w:color w:val="000000" w:themeColor="text1"/>
+        </w:rPr>
+      </w:pPr>
+      <w:r>
+        <w:rPr>
+          <w:rFonts w:asciiTheme="majorHAnsi" w:hAnsiTheme="majorHAnsi" w:cstheme="majorHAnsi"/>
+          <w:color w:val="000000" w:themeColor="text1"/>
+        </w:rPr>
         <w:t>4</w:t>
-      </w:r>
-      <w:r>
-        <w:rPr>
-          <w:rFonts w:asciiTheme="majorHAnsi" w:hAnsiTheme="majorHAnsi" w:cstheme="majorHAnsi"/>
-        </w:rPr>
-        <w:t xml:space="preserve">. </w:t>
-      </w:r>
-      <w:r>
-        <w:rPr>
-          <w:rFonts w:asciiTheme="majorHAnsi" w:hAnsiTheme="majorHAnsi" w:cstheme="majorHAnsi"/>
-          <w:color w:val="0070C0"/>
-        </w:rPr>
-        <w:t>Merge_nissl_ver2.m</w:t>
-      </w:r>
-    </w:p>
-    <w:p>
-      <w:pPr>
-        <w:rPr>
-          <w:rFonts w:asciiTheme="majorHAnsi" w:hAnsiTheme="majorHAnsi" w:cstheme="majorHAnsi"/>
-          <w:b w:val="0"/>
-        </w:rPr>
-      </w:pPr>
-      <w:r>
-        <w:rPr>
-          <w:rFonts w:asciiTheme="majorHAnsi" w:hAnsiTheme="majorHAnsi" w:cstheme="majorHAnsi"/>
-          <w:b w:val="0"/>
-        </w:rPr>
-        <w:tab/>
-      </w:r>
-      <w:r>
-        <w:rPr>
-          <w:rFonts w:asciiTheme="majorHAnsi" w:hAnsiTheme="majorHAnsi" w:cstheme="majorHAnsi"/>
-          <w:b w:val="0"/>
-          <w:u w:val="single"/>
-        </w:rPr>
-        <w:t>Merges the binary images with DAPI/Nissl images</w:t>
-      </w:r>
-      <w:r>
-        <w:rPr>
-          <w:rFonts w:asciiTheme="majorHAnsi" w:hAnsiTheme="majorHAnsi" w:cstheme="majorHAnsi"/>
-          <w:b w:val="0"/>
-          <w:u w:val="single"/>
-        </w:rPr>
-        <w:t xml:space="preserve"> to facilitate manual ROI detection.</w:t>
-      </w:r>
-    </w:p>
-    <w:p>
-      <w:pPr>
-        <w:ind w:left="960"/>
-        <w:rPr>
-          <w:rFonts w:asciiTheme="majorHAnsi" w:hAnsiTheme="majorHAnsi" w:cstheme="majorHAnsi"/>
-          <w:b w:val="0"/>
-          <w:color w:val="0070C0"/>
-        </w:rPr>
-      </w:pPr>
-      <w:r>
-        <w:rPr>
-          <w:rFonts w:asciiTheme="majorHAnsi" w:hAnsiTheme="majorHAnsi" w:cstheme="majorHAnsi"/>
-          <w:b w:val="0"/>
-        </w:rPr>
-        <w:t>Run with folder containing all ‘</w:t>
-      </w:r>
-      <w:r>
-        <w:rPr>
-          <w:rFonts w:asciiTheme="majorHAnsi" w:hAnsiTheme="majorHAnsi" w:cstheme="majorHAnsi"/>
-          <w:color w:val="7030A0"/>
-        </w:rPr>
-        <w:t>padded</w:t>
-      </w:r>
-      <w:r>
-        <w:rPr>
-          <w:rFonts w:asciiTheme="majorHAnsi" w:hAnsiTheme="majorHAnsi" w:cstheme="majorHAnsi"/>
-          <w:color w:val="7030A0"/>
-        </w:rPr>
-        <w:t>_###</w:t>
-      </w:r>
-      <w:r>
-        <w:rPr>
-          <w:rFonts w:asciiTheme="majorHAnsi" w:hAnsiTheme="majorHAnsi" w:cstheme="majorHAnsi"/>
-          <w:color w:val="7030A0"/>
-        </w:rPr>
-        <w:t>.</w:t>
-      </w:r>
-      <w:proofErr w:type="spellStart"/>
-      <w:r>
-        <w:rPr>
-          <w:rFonts w:asciiTheme="majorHAnsi" w:hAnsiTheme="majorHAnsi" w:cstheme="majorHAnsi"/>
-          <w:color w:val="7030A0"/>
-        </w:rPr>
-        <w:t>jgp</w:t>
-      </w:r>
-      <w:proofErr w:type="spellEnd"/>
-      <w:r>
-        <w:rPr>
-          <w:rFonts w:asciiTheme="majorHAnsi" w:hAnsiTheme="majorHAnsi" w:cstheme="majorHAnsi"/>
-          <w:b w:val="0"/>
-        </w:rPr>
-        <w:t>’ and ‘</w:t>
-      </w:r>
-      <w:r>
-        <w:rPr>
-          <w:rFonts w:asciiTheme="majorHAnsi" w:hAnsiTheme="majorHAnsi" w:cstheme="majorHAnsi"/>
-          <w:color w:val="7030A0"/>
-        </w:rPr>
-        <w:t>BW</w:t>
-      </w:r>
-      <w:r>
-        <w:rPr>
-          <w:rFonts w:asciiTheme="majorHAnsi" w:hAnsiTheme="majorHAnsi" w:cstheme="majorHAnsi"/>
-          <w:color w:val="7030A0"/>
-        </w:rPr>
-        <w:t>_###</w:t>
-      </w:r>
-      <w:r>
-        <w:rPr>
-          <w:rFonts w:asciiTheme="majorHAnsi" w:hAnsiTheme="majorHAnsi" w:cstheme="majorHAnsi"/>
-          <w:color w:val="7030A0"/>
-        </w:rPr>
-        <w:t>.jpg</w:t>
-      </w:r>
-      <w:r>
-        <w:rPr>
-          <w:rFonts w:asciiTheme="majorHAnsi" w:hAnsiTheme="majorHAnsi" w:cstheme="majorHAnsi"/>
-          <w:b w:val="0"/>
-        </w:rPr>
-        <w:t xml:space="preserve">’ produced from </w:t>
-      </w:r>
-      <w:r>
-        <w:rPr>
-          <w:rFonts w:asciiTheme="majorHAnsi" w:hAnsiTheme="majorHAnsi" w:cstheme="majorHAnsi"/>
-          <w:color w:val="0070C0"/>
-        </w:rPr>
-        <w:t>Axon_detection_CannyEdge_activecontour_ver2.m</w:t>
-      </w:r>
-      <w:r>
-        <w:rPr>
-          <w:rFonts w:asciiTheme="majorHAnsi" w:hAnsiTheme="majorHAnsi" w:cstheme="majorHAnsi"/>
-          <w:b w:val="0"/>
-          <w:color w:val="0070C0"/>
-        </w:rPr>
-        <w:t>.</w:t>
-      </w:r>
-    </w:p>
-    <w:p>
-      <w:pPr>
-        <w:ind w:firstLine="960"/>
-        <w:rPr>
-          <w:rFonts w:asciiTheme="majorHAnsi" w:hAnsiTheme="majorHAnsi" w:cstheme="majorHAnsi"/>
-          <w:b w:val="0"/>
-        </w:rPr>
-      </w:pPr>
-      <w:r>
-        <w:rPr>
-          <w:rFonts w:asciiTheme="majorHAnsi" w:hAnsiTheme="majorHAnsi" w:cstheme="majorHAnsi"/>
-          <w:b w:val="0"/>
-        </w:rPr>
-        <w:t>The o</w:t>
-      </w:r>
-      <w:r>
-        <w:rPr>
-          <w:rFonts w:asciiTheme="majorHAnsi" w:hAnsiTheme="majorHAnsi" w:cstheme="majorHAnsi"/>
-          <w:b w:val="0"/>
-        </w:rPr>
-        <w:t xml:space="preserve">utput is </w:t>
-      </w:r>
-      <w:r>
-        <w:rPr>
-          <w:rFonts w:asciiTheme="majorHAnsi" w:hAnsiTheme="majorHAnsi" w:cstheme="majorHAnsi"/>
-          <w:b w:val="0"/>
-        </w:rPr>
-        <w:t>‘</w:t>
-      </w:r>
-      <w:r>
-        <w:rPr>
-          <w:rFonts w:asciiTheme="majorHAnsi" w:hAnsiTheme="majorHAnsi" w:cstheme="majorHAnsi"/>
-          <w:color w:val="7030A0"/>
-        </w:rPr>
-        <w:t>merged_###.jpg</w:t>
-      </w:r>
-      <w:r>
-        <w:rPr>
-          <w:rFonts w:asciiTheme="majorHAnsi" w:hAnsiTheme="majorHAnsi" w:cstheme="majorHAnsi"/>
-          <w:b w:val="0"/>
-          <w:color w:val="000000" w:themeColor="text1"/>
-        </w:rPr>
-        <w:t>’</w:t>
-      </w:r>
-    </w:p>
-    <w:p>
-      <w:pPr>
-        <w:ind w:left="960"/>
-        <w:rPr>
-          <w:rFonts w:asciiTheme="majorHAnsi" w:hAnsiTheme="majorHAnsi" w:cstheme="majorHAnsi"/>
-          <w:b w:val="0"/>
-        </w:rPr>
-      </w:pPr>
-    </w:p>
-    <w:p>
-      <w:pPr>
-        <w:rPr>
-          <w:rFonts w:asciiTheme="majorHAnsi" w:hAnsiTheme="majorHAnsi" w:cstheme="majorHAnsi"/>
-          <w:color w:val="000000" w:themeColor="text1"/>
-        </w:rPr>
-      </w:pPr>
-      <w:r>
-        <w:rPr>
-          <w:rFonts w:asciiTheme="majorHAnsi" w:hAnsiTheme="majorHAnsi" w:cstheme="majorHAnsi"/>
-          <w:color w:val="000000" w:themeColor="text1"/>
-        </w:rPr>
-        <w:t>5</w:t>
       </w:r>
       <w:r>
         <w:rPr>
@@ -1401,13 +1253,15 @@
         </w:rPr>
         <w:t xml:space="preserve">’ produced from </w:t>
       </w:r>
+      <w:proofErr w:type="spellStart"/>
       <w:r>
         <w:rPr>
           <w:rFonts w:asciiTheme="majorHAnsi" w:hAnsiTheme="majorHAnsi" w:cstheme="majorHAnsi"/>
           <w:color w:val="0070C0"/>
         </w:rPr>
-        <w:t>Merge_nissl_ver2.m</w:t>
-      </w:r>
+        <w:t>Merge.m</w:t>
+      </w:r>
+      <w:proofErr w:type="spellEnd"/>
       <w:r>
         <w:rPr>
           <w:rFonts w:asciiTheme="majorHAnsi" w:hAnsiTheme="majorHAnsi" w:cstheme="majorHAnsi"/>
@@ -1434,7 +1288,7 @@
         <w:rPr>
           <w:rFonts w:asciiTheme="majorHAnsi" w:hAnsiTheme="majorHAnsi" w:cstheme="majorHAnsi"/>
         </w:rPr>
-        <w:t>6</w:t>
+        <w:t>5</w:t>
       </w:r>
       <w:r>
         <w:rPr>
@@ -1442,13 +1296,15 @@
         </w:rPr>
         <w:t xml:space="preserve">. </w:t>
       </w:r>
+      <w:proofErr w:type="spellStart"/>
       <w:r>
         <w:rPr>
           <w:rFonts w:asciiTheme="majorHAnsi" w:hAnsiTheme="majorHAnsi" w:cstheme="majorHAnsi"/>
           <w:color w:val="0070C0"/>
         </w:rPr>
-        <w:t>Get_Values_from_ROIs_ver2_PC.m</w:t>
-      </w:r>
+        <w:t>Get_Values_from_ROIs.m</w:t>
+      </w:r>
+      <w:proofErr w:type="spellEnd"/>
     </w:p>
     <w:p>
       <w:pPr>
@@ -1563,7 +1419,6 @@
           <w:rFonts w:asciiTheme="majorHAnsi" w:hAnsiTheme="majorHAnsi" w:cstheme="majorHAnsi"/>
           <w:b w:val="0"/>
         </w:rPr>
-        <w:lastRenderedPageBreak/>
         <w:t xml:space="preserve">  </w:t>
       </w:r>
     </w:p>
@@ -1578,15 +1433,15 @@
 </file>
 
 <file path=word/numbering.xml><?xml version="1.0" encoding="utf-8"?>
-<w:numbering xmlns:wpc="http://schemas.microsoft.com/office/word/2010/wordprocessingCanvas" xmlns:mc="http://schemas.openxmlformats.org/markup-compatibility/2006" xmlns:o="urn:schemas-microsoft-com:office:office" xmlns:r="http://schemas.openxmlformats.org/officeDocument/2006/relationships" xmlns:m="http://schemas.openxmlformats.org/officeDocument/2006/math" xmlns:v="urn:schemas-microsoft-com:vml" xmlns:wp14="http://schemas.microsoft.com/office/word/2010/wordprocessingDrawing" xmlns:wp="http://schemas.openxmlformats.org/drawingml/2006/wordprocessingDrawing" xmlns:w10="urn:schemas-microsoft-com:office:word" xmlns:w="http://schemas.openxmlformats.org/wordprocessingml/2006/main" xmlns:w14="http://schemas.microsoft.com/office/word/2010/wordml" xmlns:wpg="http://schemas.microsoft.com/office/word/2010/wordprocessingGroup" xmlns:wpi="http://schemas.microsoft.com/office/word/2010/wordprocessingInk" xmlns:wne="http://schemas.microsoft.com/office/word/2006/wordml" xmlns:wps="http://schemas.microsoft.com/office/word/2010/wordprocessingShape" mc:Ignorable="w14 wp14">
-  <w:abstractNum w:abstractNumId="0">
+<w:numbering xmlns:wpc="http://schemas.microsoft.com/office/word/2010/wordprocessingCanvas" xmlns:cx="http://schemas.microsoft.com/office/drawing/2014/chartex" xmlns:cx1="http://schemas.microsoft.com/office/drawing/2015/9/8/chartex" xmlns:cx2="http://schemas.microsoft.com/office/drawing/2015/10/21/chartex" xmlns:cx3="http://schemas.microsoft.com/office/drawing/2016/5/9/chartex" xmlns:cx4="http://schemas.microsoft.com/office/drawing/2016/5/10/chartex" xmlns:cx5="http://schemas.microsoft.com/office/drawing/2016/5/11/chartex" xmlns:cx6="http://schemas.microsoft.com/office/drawing/2016/5/12/chartex" xmlns:cx7="http://schemas.microsoft.com/office/drawing/2016/5/13/chartex" xmlns:cx8="http://schemas.microsoft.com/office/drawing/2016/5/14/chartex" xmlns:mc="http://schemas.openxmlformats.org/markup-compatibility/2006" xmlns:aink="http://schemas.microsoft.com/office/drawing/2016/ink" xmlns:am3d="http://schemas.microsoft.com/office/drawing/2017/model3d" xmlns:o="urn:schemas-microsoft-com:office:office" xmlns:r="http://schemas.openxmlformats.org/officeDocument/2006/relationships" xmlns:m="http://schemas.openxmlformats.org/officeDocument/2006/math" xmlns:v="urn:schemas-microsoft-com:vml" xmlns:wp14="http://schemas.microsoft.com/office/word/2010/wordprocessingDrawing" xmlns:wp="http://schemas.openxmlformats.org/drawingml/2006/wordprocessingDrawing" xmlns:w10="urn:schemas-microsoft-com:office:word" xmlns:w="http://schemas.openxmlformats.org/wordprocessingml/2006/main" xmlns:w14="http://schemas.microsoft.com/office/word/2010/wordml" xmlns:w15="http://schemas.microsoft.com/office/word/2012/wordml" xmlns:w16se="http://schemas.microsoft.com/office/word/2015/wordml/symex" xmlns:wpg="http://schemas.microsoft.com/office/word/2010/wordprocessingGroup" xmlns:wpi="http://schemas.microsoft.com/office/word/2010/wordprocessingInk" xmlns:wne="http://schemas.microsoft.com/office/word/2006/wordml" xmlns:wps="http://schemas.microsoft.com/office/word/2010/wordprocessingShape" mc:Ignorable="w14 w15 w16se wp14">
+  <w:abstractNum w:abstractNumId="0" w15:restartNumberingAfterBreak="0">
     <w:nsid w:val="FFFFFF1D"/>
     <w:multiLevelType w:val="multilevel"/>
     <w:tmpl w:val="FE34A890"/>
     <w:lvl w:ilvl="0">
       <w:start w:val="1"/>
       <w:numFmt w:val="bullet"/>
-      <w:pStyle w:val="NoteLevel1"/>
+      <w:pStyle w:val="NoteLevel11"/>
       <w:lvlText w:val=""/>
       <w:lvlJc w:val="left"/>
       <w:pPr>
@@ -1602,7 +1457,7 @@
     <w:lvl w:ilvl="1">
       <w:start w:val="1"/>
       <w:numFmt w:val="bullet"/>
-      <w:pStyle w:val="NoteLevel2"/>
+      <w:pStyle w:val="NoteLevel21"/>
       <w:lvlText w:val=""/>
       <w:lvlJc w:val="left"/>
       <w:pPr>
@@ -1618,7 +1473,7 @@
     <w:lvl w:ilvl="2">
       <w:start w:val="1"/>
       <w:numFmt w:val="bullet"/>
-      <w:pStyle w:val="NoteLevel3"/>
+      <w:pStyle w:val="NoteLevel31"/>
       <w:lvlText w:val="o"/>
       <w:lvlJc w:val="left"/>
       <w:pPr>
@@ -1634,7 +1489,7 @@
     <w:lvl w:ilvl="3">
       <w:start w:val="1"/>
       <w:numFmt w:val="bullet"/>
-      <w:pStyle w:val="NoteLevel4"/>
+      <w:pStyle w:val="NoteLevel41"/>
       <w:lvlText w:val=""/>
       <w:lvlJc w:val="left"/>
       <w:pPr>
@@ -1650,7 +1505,7 @@
     <w:lvl w:ilvl="4">
       <w:start w:val="1"/>
       <w:numFmt w:val="bullet"/>
-      <w:pStyle w:val="NoteLevel5"/>
+      <w:pStyle w:val="NoteLevel51"/>
       <w:lvlText w:val=""/>
       <w:lvlJc w:val="left"/>
       <w:pPr>
@@ -1666,7 +1521,7 @@
     <w:lvl w:ilvl="5">
       <w:start w:val="1"/>
       <w:numFmt w:val="bullet"/>
-      <w:pStyle w:val="NoteLevel6"/>
+      <w:pStyle w:val="NoteLevel61"/>
       <w:lvlText w:val=""/>
       <w:lvlJc w:val="left"/>
       <w:pPr>
@@ -1682,7 +1537,7 @@
     <w:lvl w:ilvl="6">
       <w:start w:val="1"/>
       <w:numFmt w:val="bullet"/>
-      <w:pStyle w:val="NoteLevel7"/>
+      <w:pStyle w:val="NoteLevel71"/>
       <w:lvlText w:val="o"/>
       <w:lvlJc w:val="left"/>
       <w:pPr>
@@ -1698,7 +1553,7 @@
     <w:lvl w:ilvl="7">
       <w:start w:val="1"/>
       <w:numFmt w:val="bullet"/>
-      <w:pStyle w:val="NoteLevel8"/>
+      <w:pStyle w:val="NoteLevel81"/>
       <w:lvlText w:val=""/>
       <w:lvlJc w:val="left"/>
       <w:pPr>
@@ -1714,7 +1569,7 @@
     <w:lvl w:ilvl="8">
       <w:start w:val="1"/>
       <w:numFmt w:val="bullet"/>
-      <w:pStyle w:val="NoteLevel9"/>
+      <w:pStyle w:val="NoteLevel91"/>
       <w:lvlText w:val=""/>
       <w:lvlJc w:val="left"/>
       <w:pPr>
@@ -1735,7 +1590,7 @@
 </file>
 
 <file path=word/styles.xml><?xml version="1.0" encoding="utf-8"?>
-<w:styles xmlns:mc="http://schemas.openxmlformats.org/markup-compatibility/2006" xmlns:r="http://schemas.openxmlformats.org/officeDocument/2006/relationships" xmlns:w="http://schemas.openxmlformats.org/wordprocessingml/2006/main" xmlns:w14="http://schemas.microsoft.com/office/word/2010/wordml" mc:Ignorable="w14">
+<w:styles xmlns:mc="http://schemas.openxmlformats.org/markup-compatibility/2006" xmlns:r="http://schemas.openxmlformats.org/officeDocument/2006/relationships" xmlns:w="http://schemas.openxmlformats.org/wordprocessingml/2006/main" xmlns:w14="http://schemas.microsoft.com/office/word/2010/wordml" xmlns:w15="http://schemas.microsoft.com/office/word/2012/wordml" xmlns:w16se="http://schemas.microsoft.com/office/word/2015/wordml/symex" mc:Ignorable="w14 w15 w16se">
   <w:docDefaults>
     <w:rPrDefault>
       <w:rPr>
@@ -1750,144 +1605,380 @@
     </w:rPrDefault>
     <w:pPrDefault/>
   </w:docDefaults>
-  <w:latentStyles w:defLockedState="0" w:defUIPriority="99" w:defSemiHidden="1" w:defUnhideWhenUsed="1" w:defQFormat="0" w:count="267">
-    <w:lsdException w:name="Normal" w:semiHidden="0" w:uiPriority="0" w:unhideWhenUsed="0" w:qFormat="1"/>
-    <w:lsdException w:name="heading 1" w:semiHidden="0" w:uiPriority="9" w:unhideWhenUsed="0" w:qFormat="1"/>
-    <w:lsdException w:name="heading 2" w:uiPriority="9" w:qFormat="1"/>
-    <w:lsdException w:name="heading 3" w:uiPriority="9" w:qFormat="1"/>
-    <w:lsdException w:name="heading 4" w:uiPriority="9" w:qFormat="1"/>
-    <w:lsdException w:name="heading 5" w:uiPriority="9" w:qFormat="1"/>
-    <w:lsdException w:name="heading 6" w:uiPriority="9" w:qFormat="1"/>
-    <w:lsdException w:name="heading 7" w:uiPriority="9" w:qFormat="1"/>
-    <w:lsdException w:name="heading 8" w:uiPriority="9" w:qFormat="1"/>
-    <w:lsdException w:name="heading 9" w:uiPriority="9" w:qFormat="1"/>
-    <w:lsdException w:name="toc 1" w:uiPriority="39"/>
-    <w:lsdException w:name="toc 2" w:uiPriority="39"/>
-    <w:lsdException w:name="toc 3" w:uiPriority="39"/>
-    <w:lsdException w:name="toc 4" w:uiPriority="39"/>
-    <w:lsdException w:name="toc 5" w:uiPriority="39"/>
-    <w:lsdException w:name="toc 6" w:uiPriority="39"/>
-    <w:lsdException w:name="toc 7" w:uiPriority="39"/>
-    <w:lsdException w:name="toc 8" w:uiPriority="39"/>
-    <w:lsdException w:name="toc 9" w:uiPriority="39"/>
-    <w:lsdException w:name="caption" w:uiPriority="35" w:qFormat="1"/>
-    <w:lsdException w:name="Title" w:semiHidden="0" w:uiPriority="10" w:unhideWhenUsed="0" w:qFormat="1"/>
-    <w:lsdException w:name="Default Paragraph Font" w:uiPriority="1"/>
-    <w:lsdException w:name="Subtitle" w:semiHidden="0" w:uiPriority="11" w:unhideWhenUsed="0" w:qFormat="1"/>
-    <w:lsdException w:name="Strong" w:semiHidden="0" w:uiPriority="22" w:unhideWhenUsed="0" w:qFormat="1"/>
-    <w:lsdException w:name="Emphasis" w:semiHidden="0" w:uiPriority="20" w:unhideWhenUsed="0" w:qFormat="1"/>
-    <w:lsdException w:name="Table Grid" w:semiHidden="0" w:uiPriority="59" w:unhideWhenUsed="0"/>
-    <w:lsdException w:name="Placeholder Text" w:unhideWhenUsed="0"/>
-    <w:lsdException w:name="No Spacing" w:semiHidden="0" w:uiPriority="1" w:unhideWhenUsed="0" w:qFormat="1"/>
-    <w:lsdException w:name="Light Shading" w:semiHidden="0" w:uiPriority="60" w:unhideWhenUsed="0"/>
-    <w:lsdException w:name="Light List" w:semiHidden="0" w:uiPriority="61" w:unhideWhenUsed="0"/>
-    <w:lsdException w:name="Light Grid" w:semiHidden="0" w:uiPriority="62" w:unhideWhenUsed="0"/>
-    <w:lsdException w:name="Medium Shading 1" w:semiHidden="0" w:uiPriority="63" w:unhideWhenUsed="0"/>
-    <w:lsdException w:name="Medium Shading 2" w:semiHidden="0" w:uiPriority="64" w:unhideWhenUsed="0"/>
-    <w:lsdException w:name="Medium List 1" w:semiHidden="0" w:uiPriority="65" w:unhideWhenUsed="0"/>
-    <w:lsdException w:name="Medium List 2" w:semiHidden="0" w:uiPriority="66" w:unhideWhenUsed="0"/>
-    <w:lsdException w:name="Medium Grid 1" w:semiHidden="0" w:uiPriority="67" w:unhideWhenUsed="0"/>
-    <w:lsdException w:name="Medium Grid 2" w:semiHidden="0" w:uiPriority="68" w:unhideWhenUsed="0"/>
-    <w:lsdException w:name="Medium Grid 3" w:semiHidden="0" w:uiPriority="69" w:unhideWhenUsed="0"/>
-    <w:lsdException w:name="Dark List" w:semiHidden="0" w:uiPriority="70" w:unhideWhenUsed="0"/>
-    <w:lsdException w:name="Colorful Shading" w:semiHidden="0" w:uiPriority="71" w:unhideWhenUsed="0"/>
-    <w:lsdException w:name="Colorful List" w:semiHidden="0" w:uiPriority="72" w:unhideWhenUsed="0"/>
-    <w:lsdException w:name="Colorful Grid" w:semiHidden="0" w:uiPriority="73" w:unhideWhenUsed="0"/>
-    <w:lsdException w:name="Light Shading Accent 1" w:semiHidden="0" w:uiPriority="60" w:unhideWhenUsed="0"/>
-    <w:lsdException w:name="Light List Accent 1" w:semiHidden="0" w:uiPriority="61" w:unhideWhenUsed="0"/>
-    <w:lsdException w:name="Light Grid Accent 1" w:semiHidden="0" w:uiPriority="62" w:unhideWhenUsed="0"/>
-    <w:lsdException w:name="Medium Shading 1 Accent 1" w:semiHidden="0" w:uiPriority="63" w:unhideWhenUsed="0"/>
-    <w:lsdException w:name="Medium Shading 2 Accent 1" w:semiHidden="0" w:uiPriority="64" w:unhideWhenUsed="0"/>
-    <w:lsdException w:name="Medium List 1 Accent 1" w:semiHidden="0" w:uiPriority="65" w:unhideWhenUsed="0"/>
-    <w:lsdException w:name="Revision" w:unhideWhenUsed="0"/>
-    <w:lsdException w:name="List Paragraph" w:semiHidden="0" w:uiPriority="34" w:unhideWhenUsed="0" w:qFormat="1"/>
-    <w:lsdException w:name="Quote" w:semiHidden="0" w:uiPriority="29" w:unhideWhenUsed="0" w:qFormat="1"/>
-    <w:lsdException w:name="Intense Quote" w:semiHidden="0" w:uiPriority="30" w:unhideWhenUsed="0" w:qFormat="1"/>
-    <w:lsdException w:name="Medium List 2 Accent 1" w:semiHidden="0" w:uiPriority="66" w:unhideWhenUsed="0"/>
-    <w:lsdException w:name="Medium Grid 1 Accent 1" w:semiHidden="0" w:uiPriority="67" w:unhideWhenUsed="0"/>
-    <w:lsdException w:name="Medium Grid 2 Accent 1" w:semiHidden="0" w:uiPriority="68" w:unhideWhenUsed="0"/>
-    <w:lsdException w:name="Medium Grid 3 Accent 1" w:semiHidden="0" w:uiPriority="69" w:unhideWhenUsed="0"/>
-    <w:lsdException w:name="Dark List Accent 1" w:semiHidden="0" w:uiPriority="70" w:unhideWhenUsed="0"/>
-    <w:lsdException w:name="Colorful Shading Accent 1" w:semiHidden="0" w:uiPriority="71" w:unhideWhenUsed="0"/>
-    <w:lsdException w:name="Colorful List Accent 1" w:semiHidden="0" w:uiPriority="72" w:unhideWhenUsed="0"/>
-    <w:lsdException w:name="Colorful Grid Accent 1" w:semiHidden="0" w:uiPriority="73" w:unhideWhenUsed="0"/>
-    <w:lsdException w:name="Light Shading Accent 2" w:semiHidden="0" w:uiPriority="60" w:unhideWhenUsed="0"/>
-    <w:lsdException w:name="Light List Accent 2" w:semiHidden="0" w:uiPriority="61" w:unhideWhenUsed="0"/>
-    <w:lsdException w:name="Light Grid Accent 2" w:semiHidden="0" w:uiPriority="62" w:unhideWhenUsed="0"/>
-    <w:lsdException w:name="Medium Shading 1 Accent 2" w:semiHidden="0" w:uiPriority="63" w:unhideWhenUsed="0"/>
-    <w:lsdException w:name="Medium Shading 2 Accent 2" w:semiHidden="0" w:uiPriority="64" w:unhideWhenUsed="0"/>
-    <w:lsdException w:name="Medium List 1 Accent 2" w:semiHidden="0" w:uiPriority="65" w:unhideWhenUsed="0"/>
-    <w:lsdException w:name="Medium List 2 Accent 2" w:semiHidden="0" w:uiPriority="66" w:unhideWhenUsed="0"/>
-    <w:lsdException w:name="Medium Grid 1 Accent 2" w:semiHidden="0" w:uiPriority="67" w:unhideWhenUsed="0"/>
-    <w:lsdException w:name="Medium Grid 2 Accent 2" w:semiHidden="0" w:uiPriority="68" w:unhideWhenUsed="0"/>
-    <w:lsdException w:name="Medium Grid 3 Accent 2" w:semiHidden="0" w:uiPriority="69" w:unhideWhenUsed="0"/>
-    <w:lsdException w:name="Dark List Accent 2" w:semiHidden="0" w:uiPriority="70" w:unhideWhenUsed="0"/>
-    <w:lsdException w:name="Colorful Shading Accent 2" w:semiHidden="0" w:uiPriority="71" w:unhideWhenUsed="0"/>
-    <w:lsdException w:name="Colorful List Accent 2" w:semiHidden="0" w:uiPriority="72" w:unhideWhenUsed="0"/>
-    <w:lsdException w:name="Colorful Grid Accent 2" w:semiHidden="0" w:uiPriority="73" w:unhideWhenUsed="0"/>
-    <w:lsdException w:name="Light Shading Accent 3" w:semiHidden="0" w:uiPriority="60" w:unhideWhenUsed="0"/>
-    <w:lsdException w:name="Light List Accent 3" w:semiHidden="0" w:uiPriority="61" w:unhideWhenUsed="0"/>
-    <w:lsdException w:name="Light Grid Accent 3" w:semiHidden="0" w:uiPriority="62" w:unhideWhenUsed="0"/>
-    <w:lsdException w:name="Medium Shading 1 Accent 3" w:semiHidden="0" w:uiPriority="63" w:unhideWhenUsed="0"/>
-    <w:lsdException w:name="Medium Shading 2 Accent 3" w:semiHidden="0" w:uiPriority="64" w:unhideWhenUsed="0"/>
-    <w:lsdException w:name="Medium List 1 Accent 3" w:semiHidden="0" w:uiPriority="65" w:unhideWhenUsed="0"/>
-    <w:lsdException w:name="Medium List 2 Accent 3" w:semiHidden="0" w:uiPriority="66" w:unhideWhenUsed="0"/>
-    <w:lsdException w:name="Medium Grid 1 Accent 3" w:semiHidden="0" w:uiPriority="67" w:unhideWhenUsed="0"/>
-    <w:lsdException w:name="Medium Grid 2 Accent 3" w:semiHidden="0" w:uiPriority="68" w:unhideWhenUsed="0"/>
-    <w:lsdException w:name="Medium Grid 3 Accent 3" w:semiHidden="0" w:uiPriority="69" w:unhideWhenUsed="0"/>
-    <w:lsdException w:name="Dark List Accent 3" w:semiHidden="0" w:uiPriority="70" w:unhideWhenUsed="0"/>
-    <w:lsdException w:name="Colorful Shading Accent 3" w:semiHidden="0" w:uiPriority="71" w:unhideWhenUsed="0"/>
-    <w:lsdException w:name="Colorful List Accent 3" w:semiHidden="0" w:uiPriority="72" w:unhideWhenUsed="0"/>
-    <w:lsdException w:name="Colorful Grid Accent 3" w:semiHidden="0" w:uiPriority="73" w:unhideWhenUsed="0"/>
-    <w:lsdException w:name="Light Shading Accent 4" w:semiHidden="0" w:uiPriority="60" w:unhideWhenUsed="0"/>
-    <w:lsdException w:name="Light List Accent 4" w:semiHidden="0" w:uiPriority="61" w:unhideWhenUsed="0"/>
-    <w:lsdException w:name="Light Grid Accent 4" w:semiHidden="0" w:uiPriority="62" w:unhideWhenUsed="0"/>
-    <w:lsdException w:name="Medium Shading 1 Accent 4" w:semiHidden="0" w:uiPriority="63" w:unhideWhenUsed="0"/>
-    <w:lsdException w:name="Medium Shading 2 Accent 4" w:semiHidden="0" w:uiPriority="64" w:unhideWhenUsed="0"/>
-    <w:lsdException w:name="Medium List 1 Accent 4" w:semiHidden="0" w:uiPriority="65" w:unhideWhenUsed="0"/>
-    <w:lsdException w:name="Medium List 2 Accent 4" w:semiHidden="0" w:uiPriority="66" w:unhideWhenUsed="0"/>
-    <w:lsdException w:name="Medium Grid 1 Accent 4" w:semiHidden="0" w:uiPriority="67" w:unhideWhenUsed="0"/>
-    <w:lsdException w:name="Medium Grid 2 Accent 4" w:semiHidden="0" w:uiPriority="68" w:unhideWhenUsed="0"/>
-    <w:lsdException w:name="Medium Grid 3 Accent 4" w:semiHidden="0" w:uiPriority="69" w:unhideWhenUsed="0"/>
-    <w:lsdException w:name="Dark List Accent 4" w:semiHidden="0" w:uiPriority="70" w:unhideWhenUsed="0"/>
-    <w:lsdException w:name="Colorful Shading Accent 4" w:semiHidden="0" w:uiPriority="71" w:unhideWhenUsed="0"/>
-    <w:lsdException w:name="Colorful List Accent 4" w:semiHidden="0" w:uiPriority="72" w:unhideWhenUsed="0"/>
-    <w:lsdException w:name="Colorful Grid Accent 4" w:semiHidden="0" w:uiPriority="73" w:unhideWhenUsed="0"/>
-    <w:lsdException w:name="Light Shading Accent 5" w:semiHidden="0" w:uiPriority="60" w:unhideWhenUsed="0"/>
-    <w:lsdException w:name="Light List Accent 5" w:semiHidden="0" w:uiPriority="61" w:unhideWhenUsed="0"/>
-    <w:lsdException w:name="Light Grid Accent 5" w:semiHidden="0" w:uiPriority="62" w:unhideWhenUsed="0"/>
-    <w:lsdException w:name="Medium Shading 1 Accent 5" w:semiHidden="0" w:uiPriority="63" w:unhideWhenUsed="0"/>
-    <w:lsdException w:name="Medium Shading 2 Accent 5" w:semiHidden="0" w:uiPriority="64" w:unhideWhenUsed="0"/>
-    <w:lsdException w:name="Medium List 1 Accent 5" w:semiHidden="0" w:uiPriority="65" w:unhideWhenUsed="0"/>
-    <w:lsdException w:name="Medium List 2 Accent 5" w:semiHidden="0" w:uiPriority="66" w:unhideWhenUsed="0"/>
-    <w:lsdException w:name="Medium Grid 1 Accent 5" w:semiHidden="0" w:uiPriority="67" w:unhideWhenUsed="0"/>
-    <w:lsdException w:name="Medium Grid 2 Accent 5" w:semiHidden="0" w:uiPriority="68" w:unhideWhenUsed="0"/>
-    <w:lsdException w:name="Medium Grid 3 Accent 5" w:semiHidden="0" w:uiPriority="69" w:unhideWhenUsed="0"/>
-    <w:lsdException w:name="Dark List Accent 5" w:semiHidden="0" w:uiPriority="70" w:unhideWhenUsed="0"/>
-    <w:lsdException w:name="Colorful Shading Accent 5" w:semiHidden="0" w:uiPriority="71" w:unhideWhenUsed="0"/>
-    <w:lsdException w:name="Colorful List Accent 5" w:semiHidden="0" w:uiPriority="72" w:unhideWhenUsed="0"/>
-    <w:lsdException w:name="Colorful Grid Accent 5" w:semiHidden="0" w:uiPriority="73" w:unhideWhenUsed="0"/>
-    <w:lsdException w:name="Light Shading Accent 6" w:semiHidden="0" w:uiPriority="60" w:unhideWhenUsed="0"/>
-    <w:lsdException w:name="Light List Accent 6" w:semiHidden="0" w:uiPriority="61" w:unhideWhenUsed="0"/>
-    <w:lsdException w:name="Light Grid Accent 6" w:semiHidden="0" w:uiPriority="62" w:unhideWhenUsed="0"/>
-    <w:lsdException w:name="Medium Shading 1 Accent 6" w:semiHidden="0" w:uiPriority="63" w:unhideWhenUsed="0"/>
-    <w:lsdException w:name="Medium Shading 2 Accent 6" w:semiHidden="0" w:uiPriority="64" w:unhideWhenUsed="0"/>
-    <w:lsdException w:name="Medium List 1 Accent 6" w:semiHidden="0" w:uiPriority="65" w:unhideWhenUsed="0"/>
-    <w:lsdException w:name="Medium List 2 Accent 6" w:semiHidden="0" w:uiPriority="66" w:unhideWhenUsed="0"/>
-    <w:lsdException w:name="Medium Grid 1 Accent 6" w:semiHidden="0" w:uiPriority="67" w:unhideWhenUsed="0"/>
-    <w:lsdException w:name="Medium Grid 2 Accent 6" w:semiHidden="0" w:uiPriority="68" w:unhideWhenUsed="0"/>
-    <w:lsdException w:name="Medium Grid 3 Accent 6" w:semiHidden="0" w:uiPriority="69" w:unhideWhenUsed="0"/>
-    <w:lsdException w:name="Dark List Accent 6" w:semiHidden="0" w:uiPriority="70" w:unhideWhenUsed="0"/>
-    <w:lsdException w:name="Colorful Shading Accent 6" w:semiHidden="0" w:uiPriority="71" w:unhideWhenUsed="0"/>
-    <w:lsdException w:name="Colorful List Accent 6" w:semiHidden="0" w:uiPriority="72" w:unhideWhenUsed="0"/>
-    <w:lsdException w:name="Colorful Grid Accent 6" w:semiHidden="0" w:uiPriority="73" w:unhideWhenUsed="0"/>
-    <w:lsdException w:name="Subtle Emphasis" w:semiHidden="0" w:uiPriority="19" w:unhideWhenUsed="0" w:qFormat="1"/>
-    <w:lsdException w:name="Intense Emphasis" w:semiHidden="0" w:uiPriority="21" w:unhideWhenUsed="0" w:qFormat="1"/>
-    <w:lsdException w:name="Subtle Reference" w:semiHidden="0" w:uiPriority="31" w:unhideWhenUsed="0" w:qFormat="1"/>
-    <w:lsdException w:name="Intense Reference" w:semiHidden="0" w:uiPriority="32" w:unhideWhenUsed="0" w:qFormat="1"/>
-    <w:lsdException w:name="Book Title" w:semiHidden="0" w:uiPriority="33" w:unhideWhenUsed="0" w:qFormat="1"/>
-    <w:lsdException w:name="Bibliography" w:uiPriority="37"/>
-    <w:lsdException w:name="TOC Heading" w:uiPriority="39" w:qFormat="1"/>
+  <w:latentStyles w:defLockedState="0" w:defUIPriority="99" w:defSemiHidden="0" w:defUnhideWhenUsed="0" w:defQFormat="0" w:count="375">
+    <w:lsdException w:name="Normal" w:uiPriority="0" w:qFormat="1"/>
+    <w:lsdException w:name="heading 1" w:uiPriority="9" w:qFormat="1"/>
+    <w:lsdException w:name="heading 2" w:semiHidden="1" w:uiPriority="9" w:unhideWhenUsed="1" w:qFormat="1"/>
+    <w:lsdException w:name="heading 3" w:semiHidden="1" w:uiPriority="9" w:unhideWhenUsed="1" w:qFormat="1"/>
+    <w:lsdException w:name="heading 4" w:semiHidden="1" w:uiPriority="9" w:unhideWhenUsed="1" w:qFormat="1"/>
+    <w:lsdException w:name="heading 5" w:semiHidden="1" w:uiPriority="9" w:unhideWhenUsed="1" w:qFormat="1"/>
+    <w:lsdException w:name="heading 6" w:semiHidden="1" w:uiPriority="9" w:unhideWhenUsed="1" w:qFormat="1"/>
+    <w:lsdException w:name="heading 7" w:semiHidden="1" w:uiPriority="9" w:unhideWhenUsed="1" w:qFormat="1"/>
+    <w:lsdException w:name="heading 8" w:semiHidden="1" w:uiPriority="9" w:unhideWhenUsed="1" w:qFormat="1"/>
+    <w:lsdException w:name="heading 9" w:semiHidden="1" w:uiPriority="9" w:unhideWhenUsed="1" w:qFormat="1"/>
+    <w:lsdException w:name="index 1" w:semiHidden="1" w:unhideWhenUsed="1"/>
+    <w:lsdException w:name="index 2" w:semiHidden="1" w:unhideWhenUsed="1"/>
+    <w:lsdException w:name="index 3" w:semiHidden="1" w:unhideWhenUsed="1"/>
+    <w:lsdException w:name="index 4" w:semiHidden="1" w:unhideWhenUsed="1"/>
+    <w:lsdException w:name="index 5" w:semiHidden="1" w:unhideWhenUsed="1"/>
+    <w:lsdException w:name="index 6" w:semiHidden="1" w:unhideWhenUsed="1"/>
+    <w:lsdException w:name="index 7" w:semiHidden="1" w:unhideWhenUsed="1"/>
+    <w:lsdException w:name="index 8" w:semiHidden="1" w:unhideWhenUsed="1"/>
+    <w:lsdException w:name="index 9" w:semiHidden="1" w:unhideWhenUsed="1"/>
+    <w:lsdException w:name="toc 1" w:semiHidden="1" w:uiPriority="39" w:unhideWhenUsed="1"/>
+    <w:lsdException w:name="toc 2" w:semiHidden="1" w:uiPriority="39" w:unhideWhenUsed="1"/>
+    <w:lsdException w:name="toc 3" w:semiHidden="1" w:uiPriority="39" w:unhideWhenUsed="1"/>
+    <w:lsdException w:name="toc 4" w:semiHidden="1" w:uiPriority="39" w:unhideWhenUsed="1"/>
+    <w:lsdException w:name="toc 5" w:semiHidden="1" w:uiPriority="39" w:unhideWhenUsed="1"/>
+    <w:lsdException w:name="toc 6" w:semiHidden="1" w:uiPriority="39" w:unhideWhenUsed="1"/>
+    <w:lsdException w:name="toc 7" w:semiHidden="1" w:uiPriority="39" w:unhideWhenUsed="1"/>
+    <w:lsdException w:name="toc 8" w:semiHidden="1" w:uiPriority="39" w:unhideWhenUsed="1"/>
+    <w:lsdException w:name="toc 9" w:semiHidden="1" w:uiPriority="39" w:unhideWhenUsed="1"/>
+    <w:lsdException w:name="Normal Indent" w:semiHidden="1" w:unhideWhenUsed="1"/>
+    <w:lsdException w:name="footnote text" w:semiHidden="1" w:unhideWhenUsed="1"/>
+    <w:lsdException w:name="annotation text" w:semiHidden="1" w:unhideWhenUsed="1"/>
+    <w:lsdException w:name="header" w:semiHidden="1" w:unhideWhenUsed="1"/>
+    <w:lsdException w:name="footer" w:semiHidden="1" w:unhideWhenUsed="1"/>
+    <w:lsdException w:name="index heading" w:semiHidden="1" w:unhideWhenUsed="1"/>
+    <w:lsdException w:name="caption" w:semiHidden="1" w:uiPriority="35" w:unhideWhenUsed="1" w:qFormat="1"/>
+    <w:lsdException w:name="table of figures" w:semiHidden="1" w:unhideWhenUsed="1"/>
+    <w:lsdException w:name="envelope address" w:semiHidden="1" w:unhideWhenUsed="1"/>
+    <w:lsdException w:name="envelope return" w:semiHidden="1" w:unhideWhenUsed="1"/>
+    <w:lsdException w:name="footnote reference" w:semiHidden="1" w:unhideWhenUsed="1"/>
+    <w:lsdException w:name="annotation reference" w:semiHidden="1" w:unhideWhenUsed="1"/>
+    <w:lsdException w:name="line number" w:semiHidden="1" w:unhideWhenUsed="1"/>
+    <w:lsdException w:name="page number" w:semiHidden="1" w:unhideWhenUsed="1"/>
+    <w:lsdException w:name="endnote reference" w:semiHidden="1" w:unhideWhenUsed="1"/>
+    <w:lsdException w:name="endnote text" w:semiHidden="1" w:unhideWhenUsed="1"/>
+    <w:lsdException w:name="table of authorities" w:semiHidden="1" w:unhideWhenUsed="1"/>
+    <w:lsdException w:name="macro" w:semiHidden="1" w:unhideWhenUsed="1"/>
+    <w:lsdException w:name="toa heading" w:semiHidden="1" w:unhideWhenUsed="1"/>
+    <w:lsdException w:name="List" w:semiHidden="1" w:unhideWhenUsed="1"/>
+    <w:lsdException w:name="List Bullet" w:semiHidden="1" w:unhideWhenUsed="1"/>
+    <w:lsdException w:name="List Number" w:semiHidden="1" w:unhideWhenUsed="1"/>
+    <w:lsdException w:name="List 2" w:semiHidden="1" w:unhideWhenUsed="1"/>
+    <w:lsdException w:name="List 3" w:semiHidden="1" w:unhideWhenUsed="1"/>
+    <w:lsdException w:name="List 4" w:semiHidden="1" w:unhideWhenUsed="1"/>
+    <w:lsdException w:name="List 5" w:semiHidden="1" w:unhideWhenUsed="1"/>
+    <w:lsdException w:name="List Bullet 2" w:semiHidden="1" w:unhideWhenUsed="1"/>
+    <w:lsdException w:name="List Bullet 3" w:semiHidden="1" w:unhideWhenUsed="1"/>
+    <w:lsdException w:name="List Bullet 4" w:semiHidden="1" w:unhideWhenUsed="1"/>
+    <w:lsdException w:name="List Bullet 5" w:semiHidden="1" w:unhideWhenUsed="1"/>
+    <w:lsdException w:name="List Number 2" w:semiHidden="1" w:unhideWhenUsed="1"/>
+    <w:lsdException w:name="List Number 3" w:semiHidden="1" w:unhideWhenUsed="1"/>
+    <w:lsdException w:name="List Number 4" w:semiHidden="1" w:unhideWhenUsed="1"/>
+    <w:lsdException w:name="List Number 5" w:semiHidden="1" w:unhideWhenUsed="1"/>
+    <w:lsdException w:name="Title" w:uiPriority="10" w:qFormat="1"/>
+    <w:lsdException w:name="Closing" w:semiHidden="1" w:unhideWhenUsed="1"/>
+    <w:lsdException w:name="Signature" w:semiHidden="1" w:unhideWhenUsed="1"/>
+    <w:lsdException w:name="Default Paragraph Font" w:semiHidden="1" w:uiPriority="1" w:unhideWhenUsed="1"/>
+    <w:lsdException w:name="Body Text" w:semiHidden="1" w:unhideWhenUsed="1"/>
+    <w:lsdException w:name="Body Text Indent" w:semiHidden="1" w:unhideWhenUsed="1"/>
+    <w:lsdException w:name="List Continue" w:semiHidden="1" w:unhideWhenUsed="1"/>
+    <w:lsdException w:name="List Continue 2" w:semiHidden="1" w:unhideWhenUsed="1"/>
+    <w:lsdException w:name="List Continue 3" w:semiHidden="1" w:unhideWhenUsed="1"/>
+    <w:lsdException w:name="List Continue 4" w:semiHidden="1" w:unhideWhenUsed="1"/>
+    <w:lsdException w:name="List Continue 5" w:semiHidden="1" w:unhideWhenUsed="1"/>
+    <w:lsdException w:name="Message Header" w:semiHidden="1" w:unhideWhenUsed="1"/>
+    <w:lsdException w:name="Subtitle" w:uiPriority="11" w:qFormat="1"/>
+    <w:lsdException w:name="Salutation" w:semiHidden="1" w:unhideWhenUsed="1"/>
+    <w:lsdException w:name="Date" w:semiHidden="1" w:unhideWhenUsed="1"/>
+    <w:lsdException w:name="Body Text First Indent" w:semiHidden="1" w:unhideWhenUsed="1"/>
+    <w:lsdException w:name="Body Text First Indent 2" w:semiHidden="1" w:unhideWhenUsed="1"/>
+    <w:lsdException w:name="Note Heading" w:semiHidden="1" w:unhideWhenUsed="1"/>
+    <w:lsdException w:name="Body Text 2" w:semiHidden="1" w:unhideWhenUsed="1"/>
+    <w:lsdException w:name="Body Text 3" w:semiHidden="1" w:unhideWhenUsed="1"/>
+    <w:lsdException w:name="Body Text Indent 2" w:semiHidden="1" w:unhideWhenUsed="1"/>
+    <w:lsdException w:name="Body Text Indent 3" w:semiHidden="1" w:unhideWhenUsed="1"/>
+    <w:lsdException w:name="Block Text" w:semiHidden="1" w:unhideWhenUsed="1"/>
+    <w:lsdException w:name="Hyperlink" w:semiHidden="1" w:unhideWhenUsed="1"/>
+    <w:lsdException w:name="FollowedHyperlink" w:semiHidden="1" w:unhideWhenUsed="1"/>
+    <w:lsdException w:name="Strong" w:uiPriority="22" w:qFormat="1"/>
+    <w:lsdException w:name="Emphasis" w:uiPriority="20" w:qFormat="1"/>
+    <w:lsdException w:name="Document Map" w:semiHidden="1" w:unhideWhenUsed="1"/>
+    <w:lsdException w:name="Plain Text" w:semiHidden="1" w:unhideWhenUsed="1"/>
+    <w:lsdException w:name="E-mail Signature" w:semiHidden="1" w:unhideWhenUsed="1"/>
+    <w:lsdException w:name="HTML Top of Form" w:semiHidden="1" w:unhideWhenUsed="1"/>
+    <w:lsdException w:name="HTML Bottom of Form" w:semiHidden="1" w:unhideWhenUsed="1"/>
+    <w:lsdException w:name="Normal (Web)" w:semiHidden="1" w:unhideWhenUsed="1"/>
+    <w:lsdException w:name="HTML Acronym" w:semiHidden="1" w:unhideWhenUsed="1"/>
+    <w:lsdException w:name="HTML Address" w:semiHidden="1" w:unhideWhenUsed="1"/>
+    <w:lsdException w:name="HTML Cite" w:semiHidden="1" w:unhideWhenUsed="1"/>
+    <w:lsdException w:name="HTML Code" w:semiHidden="1" w:unhideWhenUsed="1"/>
+    <w:lsdException w:name="HTML Definition" w:semiHidden="1" w:unhideWhenUsed="1"/>
+    <w:lsdException w:name="HTML Keyboard" w:semiHidden="1" w:unhideWhenUsed="1"/>
+    <w:lsdException w:name="HTML Preformatted" w:semiHidden="1" w:unhideWhenUsed="1"/>
+    <w:lsdException w:name="HTML Sample" w:semiHidden="1" w:unhideWhenUsed="1"/>
+    <w:lsdException w:name="HTML Typewriter" w:semiHidden="1" w:unhideWhenUsed="1"/>
+    <w:lsdException w:name="HTML Variable" w:semiHidden="1" w:unhideWhenUsed="1"/>
+    <w:lsdException w:name="Normal Table" w:semiHidden="1" w:unhideWhenUsed="1"/>
+    <w:lsdException w:name="annotation subject" w:semiHidden="1" w:unhideWhenUsed="1"/>
+    <w:lsdException w:name="No List" w:semiHidden="1" w:unhideWhenUsed="1"/>
+    <w:lsdException w:name="Outline List 1" w:semiHidden="1" w:unhideWhenUsed="1"/>
+    <w:lsdException w:name="Outline List 2" w:semiHidden="1" w:unhideWhenUsed="1"/>
+    <w:lsdException w:name="Outline List 3" w:semiHidden="1" w:unhideWhenUsed="1"/>
+    <w:lsdException w:name="Table Simple 1" w:semiHidden="1" w:unhideWhenUsed="1"/>
+    <w:lsdException w:name="Table Simple 2" w:semiHidden="1" w:unhideWhenUsed="1"/>
+    <w:lsdException w:name="Table Simple 3" w:semiHidden="1" w:unhideWhenUsed="1"/>
+    <w:lsdException w:name="Table Classic 1" w:semiHidden="1" w:unhideWhenUsed="1"/>
+    <w:lsdException w:name="Table Classic 2" w:semiHidden="1" w:unhideWhenUsed="1"/>
+    <w:lsdException w:name="Table Classic 3" w:semiHidden="1" w:unhideWhenUsed="1"/>
+    <w:lsdException w:name="Table Classic 4" w:semiHidden="1" w:unhideWhenUsed="1"/>
+    <w:lsdException w:name="Table Colorful 1" w:semiHidden="1" w:unhideWhenUsed="1"/>
+    <w:lsdException w:name="Table Colorful 2" w:semiHidden="1" w:unhideWhenUsed="1"/>
+    <w:lsdException w:name="Table Colorful 3" w:semiHidden="1" w:unhideWhenUsed="1"/>
+    <w:lsdException w:name="Table Columns 1" w:semiHidden="1" w:unhideWhenUsed="1"/>
+    <w:lsdException w:name="Table Columns 2" w:semiHidden="1" w:unhideWhenUsed="1"/>
+    <w:lsdException w:name="Table Columns 3" w:semiHidden="1" w:unhideWhenUsed="1"/>
+    <w:lsdException w:name="Table Columns 4" w:semiHidden="1" w:unhideWhenUsed="1"/>
+    <w:lsdException w:name="Table Columns 5" w:semiHidden="1" w:unhideWhenUsed="1"/>
+    <w:lsdException w:name="Table Grid 1" w:semiHidden="1" w:unhideWhenUsed="1"/>
+    <w:lsdException w:name="Table Grid 2" w:semiHidden="1" w:unhideWhenUsed="1"/>
+    <w:lsdException w:name="Table Grid 3" w:semiHidden="1" w:unhideWhenUsed="1"/>
+    <w:lsdException w:name="Table Grid 4" w:semiHidden="1" w:unhideWhenUsed="1"/>
+    <w:lsdException w:name="Table Grid 5" w:semiHidden="1" w:unhideWhenUsed="1"/>
+    <w:lsdException w:name="Table Grid 6" w:semiHidden="1" w:unhideWhenUsed="1"/>
+    <w:lsdException w:name="Table Grid 7" w:semiHidden="1" w:unhideWhenUsed="1"/>
+    <w:lsdException w:name="Table Grid 8" w:semiHidden="1" w:unhideWhenUsed="1"/>
+    <w:lsdException w:name="Table List 1" w:semiHidden="1" w:unhideWhenUsed="1"/>
+    <w:lsdException w:name="Table List 2" w:semiHidden="1" w:unhideWhenUsed="1"/>
+    <w:lsdException w:name="Table List 3" w:semiHidden="1" w:unhideWhenUsed="1"/>
+    <w:lsdException w:name="Table List 4" w:semiHidden="1" w:unhideWhenUsed="1"/>
+    <w:lsdException w:name="Table List 5" w:semiHidden="1" w:unhideWhenUsed="1"/>
+    <w:lsdException w:name="Table List 6" w:semiHidden="1" w:unhideWhenUsed="1"/>
+    <w:lsdException w:name="Table List 7" w:semiHidden="1" w:unhideWhenUsed="1"/>
+    <w:lsdException w:name="Table List 8" w:semiHidden="1" w:unhideWhenUsed="1"/>
+    <w:lsdException w:name="Table 3D effects 1" w:semiHidden="1" w:unhideWhenUsed="1"/>
+    <w:lsdException w:name="Table 3D effects 2" w:semiHidden="1" w:unhideWhenUsed="1"/>
+    <w:lsdException w:name="Table 3D effects 3" w:semiHidden="1" w:unhideWhenUsed="1"/>
+    <w:lsdException w:name="Table Contemporary" w:semiHidden="1" w:unhideWhenUsed="1"/>
+    <w:lsdException w:name="Table Elegant" w:semiHidden="1" w:unhideWhenUsed="1"/>
+    <w:lsdException w:name="Table Professional" w:semiHidden="1" w:unhideWhenUsed="1"/>
+    <w:lsdException w:name="Table Subtle 1" w:semiHidden="1" w:unhideWhenUsed="1"/>
+    <w:lsdException w:name="Table Subtle 2" w:semiHidden="1" w:unhideWhenUsed="1"/>
+    <w:lsdException w:name="Table Web 1" w:semiHidden="1" w:unhideWhenUsed="1"/>
+    <w:lsdException w:name="Table Web 2" w:semiHidden="1" w:unhideWhenUsed="1"/>
+    <w:lsdException w:name="Table Web 3" w:semiHidden="1" w:unhideWhenUsed="1"/>
+    <w:lsdException w:name="Balloon Text" w:semiHidden="1" w:unhideWhenUsed="1"/>
+    <w:lsdException w:name="Table Grid" w:uiPriority="59"/>
+    <w:lsdException w:name="Table Theme" w:semiHidden="1" w:unhideWhenUsed="1"/>
+    <w:lsdException w:name="Placeholder Text" w:semiHidden="1"/>
+    <w:lsdException w:name="No Spacing" w:uiPriority="1" w:qFormat="1"/>
+    <w:lsdException w:name="Light Shading" w:uiPriority="60"/>
+    <w:lsdException w:name="Light List" w:uiPriority="61"/>
+    <w:lsdException w:name="Light Grid" w:uiPriority="62"/>
+    <w:lsdException w:name="Medium Shading 1" w:uiPriority="63"/>
+    <w:lsdException w:name="Medium Shading 2" w:uiPriority="64"/>
+    <w:lsdException w:name="Medium List 1" w:uiPriority="65"/>
+    <w:lsdException w:name="Medium List 2" w:uiPriority="66"/>
+    <w:lsdException w:name="Medium Grid 1" w:uiPriority="67"/>
+    <w:lsdException w:name="Medium Grid 2" w:uiPriority="68"/>
+    <w:lsdException w:name="Medium Grid 3" w:uiPriority="69"/>
+    <w:lsdException w:name="Dark List" w:uiPriority="70"/>
+    <w:lsdException w:name="Colorful Shading" w:uiPriority="71"/>
+    <w:lsdException w:name="Colorful List" w:uiPriority="72"/>
+    <w:lsdException w:name="Colorful Grid" w:uiPriority="73"/>
+    <w:lsdException w:name="Light Shading Accent 1" w:uiPriority="60"/>
+    <w:lsdException w:name="Light List Accent 1" w:uiPriority="61"/>
+    <w:lsdException w:name="Light Grid Accent 1" w:uiPriority="62"/>
+    <w:lsdException w:name="Medium Shading 1 Accent 1" w:uiPriority="63"/>
+    <w:lsdException w:name="Medium Shading 2 Accent 1" w:uiPriority="64"/>
+    <w:lsdException w:name="Medium List 1 Accent 1" w:uiPriority="65"/>
+    <w:lsdException w:name="Revision" w:semiHidden="1"/>
+    <w:lsdException w:name="List Paragraph" w:uiPriority="34" w:qFormat="1"/>
+    <w:lsdException w:name="Quote" w:uiPriority="29" w:qFormat="1"/>
+    <w:lsdException w:name="Intense Quote" w:uiPriority="30" w:qFormat="1"/>
+    <w:lsdException w:name="Medium List 2 Accent 1" w:uiPriority="66"/>
+    <w:lsdException w:name="Medium Grid 1 Accent 1" w:uiPriority="67"/>
+    <w:lsdException w:name="Medium Grid 2 Accent 1" w:uiPriority="68"/>
+    <w:lsdException w:name="Medium Grid 3 Accent 1" w:uiPriority="69"/>
+    <w:lsdException w:name="Dark List Accent 1" w:uiPriority="70"/>
+    <w:lsdException w:name="Colorful Shading Accent 1" w:uiPriority="71"/>
+    <w:lsdException w:name="Colorful List Accent 1" w:uiPriority="72"/>
+    <w:lsdException w:name="Colorful Grid Accent 1" w:uiPriority="73"/>
+    <w:lsdException w:name="Light Shading Accent 2" w:uiPriority="60"/>
+    <w:lsdException w:name="Light List Accent 2" w:uiPriority="61"/>
+    <w:lsdException w:name="Light Grid Accent 2" w:uiPriority="62"/>
+    <w:lsdException w:name="Medium Shading 1 Accent 2" w:uiPriority="63"/>
+    <w:lsdException w:name="Medium Shading 2 Accent 2" w:uiPriority="64"/>
+    <w:lsdException w:name="Medium List 1 Accent 2" w:uiPriority="65"/>
+    <w:lsdException w:name="Medium List 2 Accent 2" w:uiPriority="66"/>
+    <w:lsdException w:name="Medium Grid 1 Accent 2" w:uiPriority="67"/>
+    <w:lsdException w:name="Medium Grid 2 Accent 2" w:uiPriority="68"/>
+    <w:lsdException w:name="Medium Grid 3 Accent 2" w:uiPriority="69"/>
+    <w:lsdException w:name="Dark List Accent 2" w:uiPriority="70"/>
+    <w:lsdException w:name="Colorful Shading Accent 2" w:uiPriority="71"/>
+    <w:lsdException w:name="Colorful List Accent 2" w:uiPriority="72"/>
+    <w:lsdException w:name="Colorful Grid Accent 2" w:uiPriority="73"/>
+    <w:lsdException w:name="Light Shading Accent 3" w:uiPriority="60"/>
+    <w:lsdException w:name="Light List Accent 3" w:uiPriority="61"/>
+    <w:lsdException w:name="Light Grid Accent 3" w:uiPriority="62"/>
+    <w:lsdException w:name="Medium Shading 1 Accent 3" w:uiPriority="63"/>
+    <w:lsdException w:name="Medium Shading 2 Accent 3" w:uiPriority="64"/>
+    <w:lsdException w:name="Medium List 1 Accent 3" w:uiPriority="65"/>
+    <w:lsdException w:name="Medium List 2 Accent 3" w:uiPriority="66"/>
+    <w:lsdException w:name="Medium Grid 1 Accent 3" w:uiPriority="67"/>
+    <w:lsdException w:name="Medium Grid 2 Accent 3" w:uiPriority="68"/>
+    <w:lsdException w:name="Medium Grid 3 Accent 3" w:uiPriority="69"/>
+    <w:lsdException w:name="Dark List Accent 3" w:uiPriority="70"/>
+    <w:lsdException w:name="Colorful Shading Accent 3" w:uiPriority="71"/>
+    <w:lsdException w:name="Colorful List Accent 3" w:uiPriority="72"/>
+    <w:lsdException w:name="Colorful Grid Accent 3" w:uiPriority="73"/>
+    <w:lsdException w:name="Light Shading Accent 4" w:uiPriority="60"/>
+    <w:lsdException w:name="Light List Accent 4" w:uiPriority="61"/>
+    <w:lsdException w:name="Light Grid Accent 4" w:uiPriority="62"/>
+    <w:lsdException w:name="Medium Shading 1 Accent 4" w:uiPriority="63"/>
+    <w:lsdException w:name="Medium Shading 2 Accent 4" w:uiPriority="64"/>
+    <w:lsdException w:name="Medium List 1 Accent 4" w:uiPriority="65"/>
+    <w:lsdException w:name="Medium List 2 Accent 4" w:uiPriority="66"/>
+    <w:lsdException w:name="Medium Grid 1 Accent 4" w:uiPriority="67"/>
+    <w:lsdException w:name="Medium Grid 2 Accent 4" w:uiPriority="68"/>
+    <w:lsdException w:name="Medium Grid 3 Accent 4" w:uiPriority="69"/>
+    <w:lsdException w:name="Dark List Accent 4" w:uiPriority="70"/>
+    <w:lsdException w:name="Colorful Shading Accent 4" w:uiPriority="71"/>
+    <w:lsdException w:name="Colorful List Accent 4" w:uiPriority="72"/>
+    <w:lsdException w:name="Colorful Grid Accent 4" w:uiPriority="73"/>
+    <w:lsdException w:name="Light Shading Accent 5" w:uiPriority="60"/>
+    <w:lsdException w:name="Light List Accent 5" w:uiPriority="61"/>
+    <w:lsdException w:name="Light Grid Accent 5" w:uiPriority="62"/>
+    <w:lsdException w:name="Medium Shading 1 Accent 5" w:uiPriority="63"/>
+    <w:lsdException w:name="Medium Shading 2 Accent 5" w:uiPriority="64"/>
+    <w:lsdException w:name="Medium List 1 Accent 5" w:uiPriority="65"/>
+    <w:lsdException w:name="Medium List 2 Accent 5" w:uiPriority="66"/>
+    <w:lsdException w:name="Medium Grid 1 Accent 5" w:uiPriority="67"/>
+    <w:lsdException w:name="Medium Grid 2 Accent 5" w:uiPriority="68"/>
+    <w:lsdException w:name="Medium Grid 3 Accent 5" w:uiPriority="69"/>
+    <w:lsdException w:name="Dark List Accent 5" w:uiPriority="70"/>
+    <w:lsdException w:name="Colorful Shading Accent 5" w:uiPriority="71"/>
+    <w:lsdException w:name="Colorful List Accent 5" w:uiPriority="72"/>
+    <w:lsdException w:name="Colorful Grid Accent 5" w:uiPriority="73"/>
+    <w:lsdException w:name="Light Shading Accent 6" w:uiPriority="60"/>
+    <w:lsdException w:name="Light List Accent 6" w:uiPriority="61"/>
+    <w:lsdException w:name="Light Grid Accent 6" w:uiPriority="62"/>
+    <w:lsdException w:name="Medium Shading 1 Accent 6" w:uiPriority="63"/>
+    <w:lsdException w:name="Medium Shading 2 Accent 6" w:uiPriority="64"/>
+    <w:lsdException w:name="Medium List 1 Accent 6" w:uiPriority="65"/>
+    <w:lsdException w:name="Medium List 2 Accent 6" w:uiPriority="66"/>
+    <w:lsdException w:name="Medium Grid 1 Accent 6" w:uiPriority="67"/>
+    <w:lsdException w:name="Medium Grid 2 Accent 6" w:uiPriority="68"/>
+    <w:lsdException w:name="Medium Grid 3 Accent 6" w:uiPriority="69"/>
+    <w:lsdException w:name="Dark List Accent 6" w:uiPriority="70"/>
+    <w:lsdException w:name="Colorful Shading Accent 6" w:uiPriority="71"/>
+    <w:lsdException w:name="Colorful List Accent 6" w:uiPriority="72"/>
+    <w:lsdException w:name="Colorful Grid Accent 6" w:uiPriority="73"/>
+    <w:lsdException w:name="Subtle Emphasis" w:uiPriority="19" w:qFormat="1"/>
+    <w:lsdException w:name="Intense Emphasis" w:uiPriority="21" w:qFormat="1"/>
+    <w:lsdException w:name="Subtle Reference" w:uiPriority="31" w:qFormat="1"/>
+    <w:lsdException w:name="Intense Reference" w:uiPriority="32" w:qFormat="1"/>
+    <w:lsdException w:name="Book Title" w:uiPriority="33" w:qFormat="1"/>
+    <w:lsdException w:name="Bibliography" w:semiHidden="1" w:uiPriority="37" w:unhideWhenUsed="1"/>
+    <w:lsdException w:name="TOC Heading" w:semiHidden="1" w:uiPriority="39" w:unhideWhenUsed="1" w:qFormat="1"/>
+    <w:lsdException w:name="Plain Table 1" w:uiPriority="41"/>
+    <w:lsdException w:name="Plain Table 2" w:uiPriority="42"/>
+    <w:lsdException w:name="Plain Table 3" w:uiPriority="43"/>
+    <w:lsdException w:name="Plain Table 4" w:uiPriority="44"/>
+    <w:lsdException w:name="Plain Table 5" w:uiPriority="45"/>
+    <w:lsdException w:name="Grid Table Light" w:uiPriority="40"/>
+    <w:lsdException w:name="Grid Table 1 Light" w:uiPriority="46"/>
+    <w:lsdException w:name="Grid Table 2" w:uiPriority="47"/>
+    <w:lsdException w:name="Grid Table 3" w:uiPriority="48"/>
+    <w:lsdException w:name="Grid Table 4" w:uiPriority="49"/>
+    <w:lsdException w:name="Grid Table 5 Dark" w:uiPriority="50"/>
+    <w:lsdException w:name="Grid Table 6 Colorful" w:uiPriority="51"/>
+    <w:lsdException w:name="Grid Table 7 Colorful" w:uiPriority="52"/>
+    <w:lsdException w:name="Grid Table 1 Light Accent 1" w:uiPriority="46"/>
+    <w:lsdException w:name="Grid Table 2 Accent 1" w:uiPriority="47"/>
+    <w:lsdException w:name="Grid Table 3 Accent 1" w:uiPriority="48"/>
+    <w:lsdException w:name="Grid Table 4 Accent 1" w:uiPriority="49"/>
+    <w:lsdException w:name="Grid Table 5 Dark Accent 1" w:uiPriority="50"/>
+    <w:lsdException w:name="Grid Table 6 Colorful Accent 1" w:uiPriority="51"/>
+    <w:lsdException w:name="Grid Table 7 Colorful Accent 1" w:uiPriority="52"/>
+    <w:lsdException w:name="Grid Table 1 Light Accent 2" w:uiPriority="46"/>
+    <w:lsdException w:name="Grid Table 2 Accent 2" w:uiPriority="47"/>
+    <w:lsdException w:name="Grid Table 3 Accent 2" w:uiPriority="48"/>
+    <w:lsdException w:name="Grid Table 4 Accent 2" w:uiPriority="49"/>
+    <w:lsdException w:name="Grid Table 5 Dark Accent 2" w:uiPriority="50"/>
+    <w:lsdException w:name="Grid Table 6 Colorful Accent 2" w:uiPriority="51"/>
+    <w:lsdException w:name="Grid Table 7 Colorful Accent 2" w:uiPriority="52"/>
+    <w:lsdException w:name="Grid Table 1 Light Accent 3" w:uiPriority="46"/>
+    <w:lsdException w:name="Grid Table 2 Accent 3" w:uiPriority="47"/>
+    <w:lsdException w:name="Grid Table 3 Accent 3" w:uiPriority="48"/>
+    <w:lsdException w:name="Grid Table 4 Accent 3" w:uiPriority="49"/>
+    <w:lsdException w:name="Grid Table 5 Dark Accent 3" w:uiPriority="50"/>
+    <w:lsdException w:name="Grid Table 6 Colorful Accent 3" w:uiPriority="51"/>
+    <w:lsdException w:name="Grid Table 7 Colorful Accent 3" w:uiPriority="52"/>
+    <w:lsdException w:name="Grid Table 1 Light Accent 4" w:uiPriority="46"/>
+    <w:lsdException w:name="Grid Table 2 Accent 4" w:uiPriority="47"/>
+    <w:lsdException w:name="Grid Table 3 Accent 4" w:uiPriority="48"/>
+    <w:lsdException w:name="Grid Table 4 Accent 4" w:uiPriority="49"/>
+    <w:lsdException w:name="Grid Table 5 Dark Accent 4" w:uiPriority="50"/>
+    <w:lsdException w:name="Grid Table 6 Colorful Accent 4" w:uiPriority="51"/>
+    <w:lsdException w:name="Grid Table 7 Colorful Accent 4" w:uiPriority="52"/>
+    <w:lsdException w:name="Grid Table 1 Light Accent 5" w:uiPriority="46"/>
+    <w:lsdException w:name="Grid Table 2 Accent 5" w:uiPriority="47"/>
+    <w:lsdException w:name="Grid Table 3 Accent 5" w:uiPriority="48"/>
+    <w:lsdException w:name="Grid Table 4 Accent 5" w:uiPriority="49"/>
+    <w:lsdException w:name="Grid Table 5 Dark Accent 5" w:uiPriority="50"/>
+    <w:lsdException w:name="Grid Table 6 Colorful Accent 5" w:uiPriority="51"/>
+    <w:lsdException w:name="Grid Table 7 Colorful Accent 5" w:uiPriority="52"/>
+    <w:lsdException w:name="Grid Table 1 Light Accent 6" w:uiPriority="46"/>
+    <w:lsdException w:name="Grid Table 2 Accent 6" w:uiPriority="47"/>
+    <w:lsdException w:name="Grid Table 3 Accent 6" w:uiPriority="48"/>
+    <w:lsdException w:name="Grid Table 4 Accent 6" w:uiPriority="49"/>
+    <w:lsdException w:name="Grid Table 5 Dark Accent 6" w:uiPriority="50"/>
+    <w:lsdException w:name="Grid Table 6 Colorful Accent 6" w:uiPriority="51"/>
+    <w:lsdException w:name="Grid Table 7 Colorful Accent 6" w:uiPriority="52"/>
+    <w:lsdException w:name="List Table 1 Light" w:uiPriority="46"/>
+    <w:lsdException w:name="List Table 2" w:uiPriority="47"/>
+    <w:lsdException w:name="List Table 3" w:uiPriority="48"/>
+    <w:lsdException w:name="List Table 4" w:uiPriority="49"/>
+    <w:lsdException w:name="List Table 5 Dark" w:uiPriority="50"/>
+    <w:lsdException w:name="List Table 6 Colorful" w:uiPriority="51"/>
+    <w:lsdException w:name="List Table 7 Colorful" w:uiPriority="52"/>
+    <w:lsdException w:name="List Table 1 Light Accent 1" w:uiPriority="46"/>
+    <w:lsdException w:name="List Table 2 Accent 1" w:uiPriority="47"/>
+    <w:lsdException w:name="List Table 3 Accent 1" w:uiPriority="48"/>
+    <w:lsdException w:name="List Table 4 Accent 1" w:uiPriority="49"/>
+    <w:lsdException w:name="List Table 5 Dark Accent 1" w:uiPriority="50"/>
+    <w:lsdException w:name="List Table 6 Colorful Accent 1" w:uiPriority="51"/>
+    <w:lsdException w:name="List Table 7 Colorful Accent 1" w:uiPriority="52"/>
+    <w:lsdException w:name="List Table 1 Light Accent 2" w:uiPriority="46"/>
+    <w:lsdException w:name="List Table 2 Accent 2" w:uiPriority="47"/>
+    <w:lsdException w:name="List Table 3 Accent 2" w:uiPriority="48"/>
+    <w:lsdException w:name="List Table 4 Accent 2" w:uiPriority="49"/>
+    <w:lsdException w:name="List Table 5 Dark Accent 2" w:uiPriority="50"/>
+    <w:lsdException w:name="List Table 6 Colorful Accent 2" w:uiPriority="51"/>
+    <w:lsdException w:name="List Table 7 Colorful Accent 2" w:uiPriority="52"/>
+    <w:lsdException w:name="List Table 1 Light Accent 3" w:uiPriority="46"/>
+    <w:lsdException w:name="List Table 2 Accent 3" w:uiPriority="47"/>
+    <w:lsdException w:name="List Table 3 Accent 3" w:uiPriority="48"/>
+    <w:lsdException w:name="List Table 4 Accent 3" w:uiPriority="49"/>
+    <w:lsdException w:name="List Table 5 Dark Accent 3" w:uiPriority="50"/>
+    <w:lsdException w:name="List Table 6 Colorful Accent 3" w:uiPriority="51"/>
+    <w:lsdException w:name="List Table 7 Colorful Accent 3" w:uiPriority="52"/>
+    <w:lsdException w:name="List Table 1 Light Accent 4" w:uiPriority="46"/>
+    <w:lsdException w:name="List Table 2 Accent 4" w:uiPriority="47"/>
+    <w:lsdException w:name="List Table 3 Accent 4" w:uiPriority="48"/>
+    <w:lsdException w:name="List Table 4 Accent 4" w:uiPriority="49"/>
+    <w:lsdException w:name="List Table 5 Dark Accent 4" w:uiPriority="50"/>
+    <w:lsdException w:name="List Table 6 Colorful Accent 4" w:uiPriority="51"/>
+    <w:lsdException w:name="List Table 7 Colorful Accent 4" w:uiPriority="52"/>
+    <w:lsdException w:name="List Table 1 Light Accent 5" w:uiPriority="46"/>
+    <w:lsdException w:name="List Table 2 Accent 5" w:uiPriority="47"/>
+    <w:lsdException w:name="List Table 3 Accent 5" w:uiPriority="48"/>
+    <w:lsdException w:name="List Table 4 Accent 5" w:uiPriority="49"/>
+    <w:lsdException w:name="List Table 5 Dark Accent 5" w:uiPriority="50"/>
+    <w:lsdException w:name="List Table 6 Colorful Accent 5" w:uiPriority="51"/>
+    <w:lsdException w:name="List Table 7 Colorful Accent 5" w:uiPriority="52"/>
+    <w:lsdException w:name="List Table 1 Light Accent 6" w:uiPriority="46"/>
+    <w:lsdException w:name="List Table 2 Accent 6" w:uiPriority="47"/>
+    <w:lsdException w:name="List Table 3 Accent 6" w:uiPriority="48"/>
+    <w:lsdException w:name="List Table 4 Accent 6" w:uiPriority="49"/>
+    <w:lsdException w:name="List Table 5 Dark Accent 6" w:uiPriority="50"/>
+    <w:lsdException w:name="List Table 6 Colorful Accent 6" w:uiPriority="51"/>
+    <w:lsdException w:name="List Table 7 Colorful Accent 6" w:uiPriority="52"/>
+    <w:lsdException w:name="Mention" w:semiHidden="1" w:unhideWhenUsed="1"/>
+    <w:lsdException w:name="Smart Hyperlink" w:semiHidden="1" w:unhideWhenUsed="1"/>
   </w:latentStyles>
   <w:style w:type="paragraph" w:default="1" w:styleId="Normal">
     <w:name w:val="Normal"/>
@@ -1924,8 +2015,8 @@
     <w:semiHidden/>
     <w:unhideWhenUsed/>
   </w:style>
-  <w:style w:type="paragraph" w:customStyle="1" w:styleId="NoteLevel1">
-    <w:name w:val="Note Level 1"/>
+  <w:style w:type="paragraph" w:customStyle="1" w:styleId="NoteLevel11">
+    <w:name w:val="Note Level 11"/>
     <w:basedOn w:val="Normal"/>
     <w:uiPriority w:val="99"/>
     <w:semiHidden/>
@@ -1947,8 +2038,8 @@
       <w:szCs w:val="28"/>
     </w:rPr>
   </w:style>
-  <w:style w:type="paragraph" w:customStyle="1" w:styleId="NoteLevel2">
-    <w:name w:val="Note Level 2"/>
+  <w:style w:type="paragraph" w:customStyle="1" w:styleId="NoteLevel21">
+    <w:name w:val="Note Level 21"/>
     <w:basedOn w:val="Normal"/>
     <w:uiPriority w:val="99"/>
     <w:semiHidden/>
@@ -1971,8 +2062,8 @@
       <w:szCs w:val="28"/>
     </w:rPr>
   </w:style>
-  <w:style w:type="paragraph" w:customStyle="1" w:styleId="NoteLevel3">
-    <w:name w:val="Note Level 3"/>
+  <w:style w:type="paragraph" w:customStyle="1" w:styleId="NoteLevel31">
+    <w:name w:val="Note Level 31"/>
     <w:basedOn w:val="Normal"/>
     <w:uiPriority w:val="99"/>
     <w:semiHidden/>
@@ -1995,8 +2086,8 @@
       <w:szCs w:val="28"/>
     </w:rPr>
   </w:style>
-  <w:style w:type="paragraph" w:customStyle="1" w:styleId="NoteLevel4">
-    <w:name w:val="Note Level 4"/>
+  <w:style w:type="paragraph" w:customStyle="1" w:styleId="NoteLevel41">
+    <w:name w:val="Note Level 41"/>
     <w:basedOn w:val="Normal"/>
     <w:uiPriority w:val="99"/>
     <w:semiHidden/>
@@ -2019,8 +2110,8 @@
       <w:szCs w:val="28"/>
     </w:rPr>
   </w:style>
-  <w:style w:type="paragraph" w:customStyle="1" w:styleId="NoteLevel5">
-    <w:name w:val="Note Level 5"/>
+  <w:style w:type="paragraph" w:customStyle="1" w:styleId="NoteLevel51">
+    <w:name w:val="Note Level 51"/>
     <w:basedOn w:val="Normal"/>
     <w:uiPriority w:val="99"/>
     <w:semiHidden/>
@@ -2043,8 +2134,8 @@
       <w:szCs w:val="28"/>
     </w:rPr>
   </w:style>
-  <w:style w:type="paragraph" w:customStyle="1" w:styleId="NoteLevel6">
-    <w:name w:val="Note Level 6"/>
+  <w:style w:type="paragraph" w:customStyle="1" w:styleId="NoteLevel61">
+    <w:name w:val="Note Level 61"/>
     <w:basedOn w:val="Normal"/>
     <w:uiPriority w:val="99"/>
     <w:semiHidden/>
@@ -2067,8 +2158,8 @@
       <w:szCs w:val="28"/>
     </w:rPr>
   </w:style>
-  <w:style w:type="paragraph" w:customStyle="1" w:styleId="NoteLevel7">
-    <w:name w:val="Note Level 7"/>
+  <w:style w:type="paragraph" w:customStyle="1" w:styleId="NoteLevel71">
+    <w:name w:val="Note Level 71"/>
     <w:basedOn w:val="Normal"/>
     <w:uiPriority w:val="99"/>
     <w:semiHidden/>
@@ -2091,8 +2182,8 @@
       <w:szCs w:val="28"/>
     </w:rPr>
   </w:style>
-  <w:style w:type="paragraph" w:customStyle="1" w:styleId="NoteLevel8">
-    <w:name w:val="Note Level 8"/>
+  <w:style w:type="paragraph" w:customStyle="1" w:styleId="NoteLevel81">
+    <w:name w:val="Note Level 81"/>
     <w:basedOn w:val="Normal"/>
     <w:uiPriority w:val="99"/>
     <w:semiHidden/>
@@ -2115,416 +2206,8 @@
       <w:szCs w:val="28"/>
     </w:rPr>
   </w:style>
-  <w:style w:type="paragraph" w:customStyle="1" w:styleId="NoteLevel9">
-    <w:name w:val="Note Level 9"/>
-    <w:basedOn w:val="Normal"/>
-    <w:uiPriority w:val="99"/>
-    <w:semiHidden/>
-    <w:unhideWhenUsed/>
-    <w:rsid w:val="00023D5E"/>
-    <w:pPr>
-      <w:keepNext/>
-      <w:numPr>
-        <w:ilvl w:val="8"/>
-        <w:numId w:val="1"/>
-      </w:numPr>
-      <w:contextualSpacing/>
-      <w:outlineLvl w:val="8"/>
-    </w:pPr>
-    <w:rPr>
-      <w:rFonts w:ascii="Meiryo" w:eastAsia="Meiryo" w:hAnsi="Verdana"/>
-      <w:b w:val="0"/>
-      <w:bCs w:val="0"/>
-      <w:sz w:val="28"/>
-      <w:szCs w:val="28"/>
-    </w:rPr>
-  </w:style>
-</w:styles>
-</file>
-
-<file path=word/stylesWithEffects.xml><?xml version="1.0" encoding="utf-8"?>
-<w:styles xmlns:wpc="http://schemas.microsoft.com/office/word/2010/wordprocessingCanvas" xmlns:mc="http://schemas.openxmlformats.org/markup-compatibility/2006" xmlns:o="urn:schemas-microsoft-com:office:office" xmlns:r="http://schemas.openxmlformats.org/officeDocument/2006/relationships" xmlns:m="http://schemas.openxmlformats.org/officeDocument/2006/math" xmlns:v="urn:schemas-microsoft-com:vml" xmlns:wp14="http://schemas.microsoft.com/office/word/2010/wordprocessingDrawing" xmlns:wp="http://schemas.openxmlformats.org/drawingml/2006/wordprocessingDrawing" xmlns:w10="urn:schemas-microsoft-com:office:word" xmlns:w="http://schemas.openxmlformats.org/wordprocessingml/2006/main" xmlns:w14="http://schemas.microsoft.com/office/word/2010/wordml" xmlns:wpg="http://schemas.microsoft.com/office/word/2010/wordprocessingGroup" xmlns:wpi="http://schemas.microsoft.com/office/word/2010/wordprocessingInk" xmlns:wne="http://schemas.microsoft.com/office/word/2006/wordml" xmlns:wps="http://schemas.microsoft.com/office/word/2010/wordprocessingShape" mc:Ignorable="w14 wp14">
-  <w:docDefaults>
-    <w:rPrDefault>
-      <w:rPr>
-        <w:rFonts w:ascii="Times New Roman" w:eastAsia="ヒラギノ丸ゴ Pro W4" w:hAnsi="Times New Roman" w:cstheme="majorBidi"/>
-        <w:b/>
-        <w:bCs/>
-        <w:kern w:val="2"/>
-        <w:sz w:val="24"/>
-        <w:szCs w:val="24"/>
-        <w:lang w:val="en-US" w:eastAsia="ja-JP" w:bidi="ar-SA"/>
-      </w:rPr>
-    </w:rPrDefault>
-    <w:pPrDefault/>
-  </w:docDefaults>
-  <w:latentStyles w:defLockedState="0" w:defUIPriority="99" w:defSemiHidden="1" w:defUnhideWhenUsed="1" w:defQFormat="0" w:count="267">
-    <w:lsdException w:name="Normal" w:semiHidden="0" w:uiPriority="0" w:unhideWhenUsed="0" w:qFormat="1"/>
-    <w:lsdException w:name="heading 1" w:semiHidden="0" w:uiPriority="9" w:unhideWhenUsed="0" w:qFormat="1"/>
-    <w:lsdException w:name="heading 2" w:uiPriority="9" w:qFormat="1"/>
-    <w:lsdException w:name="heading 3" w:uiPriority="9" w:qFormat="1"/>
-    <w:lsdException w:name="heading 4" w:uiPriority="9" w:qFormat="1"/>
-    <w:lsdException w:name="heading 5" w:uiPriority="9" w:qFormat="1"/>
-    <w:lsdException w:name="heading 6" w:uiPriority="9" w:qFormat="1"/>
-    <w:lsdException w:name="heading 7" w:uiPriority="9" w:qFormat="1"/>
-    <w:lsdException w:name="heading 8" w:uiPriority="9" w:qFormat="1"/>
-    <w:lsdException w:name="heading 9" w:uiPriority="9" w:qFormat="1"/>
-    <w:lsdException w:name="toc 1" w:uiPriority="39"/>
-    <w:lsdException w:name="toc 2" w:uiPriority="39"/>
-    <w:lsdException w:name="toc 3" w:uiPriority="39"/>
-    <w:lsdException w:name="toc 4" w:uiPriority="39"/>
-    <w:lsdException w:name="toc 5" w:uiPriority="39"/>
-    <w:lsdException w:name="toc 6" w:uiPriority="39"/>
-    <w:lsdException w:name="toc 7" w:uiPriority="39"/>
-    <w:lsdException w:name="toc 8" w:uiPriority="39"/>
-    <w:lsdException w:name="toc 9" w:uiPriority="39"/>
-    <w:lsdException w:name="caption" w:uiPriority="35" w:qFormat="1"/>
-    <w:lsdException w:name="Title" w:semiHidden="0" w:uiPriority="10" w:unhideWhenUsed="0" w:qFormat="1"/>
-    <w:lsdException w:name="Default Paragraph Font" w:uiPriority="1"/>
-    <w:lsdException w:name="Subtitle" w:semiHidden="0" w:uiPriority="11" w:unhideWhenUsed="0" w:qFormat="1"/>
-    <w:lsdException w:name="Strong" w:semiHidden="0" w:uiPriority="22" w:unhideWhenUsed="0" w:qFormat="1"/>
-    <w:lsdException w:name="Emphasis" w:semiHidden="0" w:uiPriority="20" w:unhideWhenUsed="0" w:qFormat="1"/>
-    <w:lsdException w:name="Table Grid" w:semiHidden="0" w:uiPriority="59" w:unhideWhenUsed="0"/>
-    <w:lsdException w:name="Placeholder Text" w:unhideWhenUsed="0"/>
-    <w:lsdException w:name="No Spacing" w:semiHidden="0" w:uiPriority="1" w:unhideWhenUsed="0" w:qFormat="1"/>
-    <w:lsdException w:name="Light Shading" w:semiHidden="0" w:uiPriority="60" w:unhideWhenUsed="0"/>
-    <w:lsdException w:name="Light List" w:semiHidden="0" w:uiPriority="61" w:unhideWhenUsed="0"/>
-    <w:lsdException w:name="Light Grid" w:semiHidden="0" w:uiPriority="62" w:unhideWhenUsed="0"/>
-    <w:lsdException w:name="Medium Shading 1" w:semiHidden="0" w:uiPriority="63" w:unhideWhenUsed="0"/>
-    <w:lsdException w:name="Medium Shading 2" w:semiHidden="0" w:uiPriority="64" w:unhideWhenUsed="0"/>
-    <w:lsdException w:name="Medium List 1" w:semiHidden="0" w:uiPriority="65" w:unhideWhenUsed="0"/>
-    <w:lsdException w:name="Medium List 2" w:semiHidden="0" w:uiPriority="66" w:unhideWhenUsed="0"/>
-    <w:lsdException w:name="Medium Grid 1" w:semiHidden="0" w:uiPriority="67" w:unhideWhenUsed="0"/>
-    <w:lsdException w:name="Medium Grid 2" w:semiHidden="0" w:uiPriority="68" w:unhideWhenUsed="0"/>
-    <w:lsdException w:name="Medium Grid 3" w:semiHidden="0" w:uiPriority="69" w:unhideWhenUsed="0"/>
-    <w:lsdException w:name="Dark List" w:semiHidden="0" w:uiPriority="70" w:unhideWhenUsed="0"/>
-    <w:lsdException w:name="Colorful Shading" w:semiHidden="0" w:uiPriority="71" w:unhideWhenUsed="0"/>
-    <w:lsdException w:name="Colorful List" w:semiHidden="0" w:uiPriority="72" w:unhideWhenUsed="0"/>
-    <w:lsdException w:name="Colorful Grid" w:semiHidden="0" w:uiPriority="73" w:unhideWhenUsed="0"/>
-    <w:lsdException w:name="Light Shading Accent 1" w:semiHidden="0" w:uiPriority="60" w:unhideWhenUsed="0"/>
-    <w:lsdException w:name="Light List Accent 1" w:semiHidden="0" w:uiPriority="61" w:unhideWhenUsed="0"/>
-    <w:lsdException w:name="Light Grid Accent 1" w:semiHidden="0" w:uiPriority="62" w:unhideWhenUsed="0"/>
-    <w:lsdException w:name="Medium Shading 1 Accent 1" w:semiHidden="0" w:uiPriority="63" w:unhideWhenUsed="0"/>
-    <w:lsdException w:name="Medium Shading 2 Accent 1" w:semiHidden="0" w:uiPriority="64" w:unhideWhenUsed="0"/>
-    <w:lsdException w:name="Medium List 1 Accent 1" w:semiHidden="0" w:uiPriority="65" w:unhideWhenUsed="0"/>
-    <w:lsdException w:name="Revision" w:unhideWhenUsed="0"/>
-    <w:lsdException w:name="List Paragraph" w:semiHidden="0" w:uiPriority="34" w:unhideWhenUsed="0" w:qFormat="1"/>
-    <w:lsdException w:name="Quote" w:semiHidden="0" w:uiPriority="29" w:unhideWhenUsed="0" w:qFormat="1"/>
-    <w:lsdException w:name="Intense Quote" w:semiHidden="0" w:uiPriority="30" w:unhideWhenUsed="0" w:qFormat="1"/>
-    <w:lsdException w:name="Medium List 2 Accent 1" w:semiHidden="0" w:uiPriority="66" w:unhideWhenUsed="0"/>
-    <w:lsdException w:name="Medium Grid 1 Accent 1" w:semiHidden="0" w:uiPriority="67" w:unhideWhenUsed="0"/>
-    <w:lsdException w:name="Medium Grid 2 Accent 1" w:semiHidden="0" w:uiPriority="68" w:unhideWhenUsed="0"/>
-    <w:lsdException w:name="Medium Grid 3 Accent 1" w:semiHidden="0" w:uiPriority="69" w:unhideWhenUsed="0"/>
-    <w:lsdException w:name="Dark List Accent 1" w:semiHidden="0" w:uiPriority="70" w:unhideWhenUsed="0"/>
-    <w:lsdException w:name="Colorful Shading Accent 1" w:semiHidden="0" w:uiPriority="71" w:unhideWhenUsed="0"/>
-    <w:lsdException w:name="Colorful List Accent 1" w:semiHidden="0" w:uiPriority="72" w:unhideWhenUsed="0"/>
-    <w:lsdException w:name="Colorful Grid Accent 1" w:semiHidden="0" w:uiPriority="73" w:unhideWhenUsed="0"/>
-    <w:lsdException w:name="Light Shading Accent 2" w:semiHidden="0" w:uiPriority="60" w:unhideWhenUsed="0"/>
-    <w:lsdException w:name="Light List Accent 2" w:semiHidden="0" w:uiPriority="61" w:unhideWhenUsed="0"/>
-    <w:lsdException w:name="Light Grid Accent 2" w:semiHidden="0" w:uiPriority="62" w:unhideWhenUsed="0"/>
-    <w:lsdException w:name="Medium Shading 1 Accent 2" w:semiHidden="0" w:uiPriority="63" w:unhideWhenUsed="0"/>
-    <w:lsdException w:name="Medium Shading 2 Accent 2" w:semiHidden="0" w:uiPriority="64" w:unhideWhenUsed="0"/>
-    <w:lsdException w:name="Medium List 1 Accent 2" w:semiHidden="0" w:uiPriority="65" w:unhideWhenUsed="0"/>
-    <w:lsdException w:name="Medium List 2 Accent 2" w:semiHidden="0" w:uiPriority="66" w:unhideWhenUsed="0"/>
-    <w:lsdException w:name="Medium Grid 1 Accent 2" w:semiHidden="0" w:uiPriority="67" w:unhideWhenUsed="0"/>
-    <w:lsdException w:name="Medium Grid 2 Accent 2" w:semiHidden="0" w:uiPriority="68" w:unhideWhenUsed="0"/>
-    <w:lsdException w:name="Medium Grid 3 Accent 2" w:semiHidden="0" w:uiPriority="69" w:unhideWhenUsed="0"/>
-    <w:lsdException w:name="Dark List Accent 2" w:semiHidden="0" w:uiPriority="70" w:unhideWhenUsed="0"/>
-    <w:lsdException w:name="Colorful Shading Accent 2" w:semiHidden="0" w:uiPriority="71" w:unhideWhenUsed="0"/>
-    <w:lsdException w:name="Colorful List Accent 2" w:semiHidden="0" w:uiPriority="72" w:unhideWhenUsed="0"/>
-    <w:lsdException w:name="Colorful Grid Accent 2" w:semiHidden="0" w:uiPriority="73" w:unhideWhenUsed="0"/>
-    <w:lsdException w:name="Light Shading Accent 3" w:semiHidden="0" w:uiPriority="60" w:unhideWhenUsed="0"/>
-    <w:lsdException w:name="Light List Accent 3" w:semiHidden="0" w:uiPriority="61" w:unhideWhenUsed="0"/>
-    <w:lsdException w:name="Light Grid Accent 3" w:semiHidden="0" w:uiPriority="62" w:unhideWhenUsed="0"/>
-    <w:lsdException w:name="Medium Shading 1 Accent 3" w:semiHidden="0" w:uiPriority="63" w:unhideWhenUsed="0"/>
-    <w:lsdException w:name="Medium Shading 2 Accent 3" w:semiHidden="0" w:uiPriority="64" w:unhideWhenUsed="0"/>
-    <w:lsdException w:name="Medium List 1 Accent 3" w:semiHidden="0" w:uiPriority="65" w:unhideWhenUsed="0"/>
-    <w:lsdException w:name="Medium List 2 Accent 3" w:semiHidden="0" w:uiPriority="66" w:unhideWhenUsed="0"/>
-    <w:lsdException w:name="Medium Grid 1 Accent 3" w:semiHidden="0" w:uiPriority="67" w:unhideWhenUsed="0"/>
-    <w:lsdException w:name="Medium Grid 2 Accent 3" w:semiHidden="0" w:uiPriority="68" w:unhideWhenUsed="0"/>
-    <w:lsdException w:name="Medium Grid 3 Accent 3" w:semiHidden="0" w:uiPriority="69" w:unhideWhenUsed="0"/>
-    <w:lsdException w:name="Dark List Accent 3" w:semiHidden="0" w:uiPriority="70" w:unhideWhenUsed="0"/>
-    <w:lsdException w:name="Colorful Shading Accent 3" w:semiHidden="0" w:uiPriority="71" w:unhideWhenUsed="0"/>
-    <w:lsdException w:name="Colorful List Accent 3" w:semiHidden="0" w:uiPriority="72" w:unhideWhenUsed="0"/>
-    <w:lsdException w:name="Colorful Grid Accent 3" w:semiHidden="0" w:uiPriority="73" w:unhideWhenUsed="0"/>
-    <w:lsdException w:name="Light Shading Accent 4" w:semiHidden="0" w:uiPriority="60" w:unhideWhenUsed="0"/>
-    <w:lsdException w:name="Light List Accent 4" w:semiHidden="0" w:uiPriority="61" w:unhideWhenUsed="0"/>
-    <w:lsdException w:name="Light Grid Accent 4" w:semiHidden="0" w:uiPriority="62" w:unhideWhenUsed="0"/>
-    <w:lsdException w:name="Medium Shading 1 Accent 4" w:semiHidden="0" w:uiPriority="63" w:unhideWhenUsed="0"/>
-    <w:lsdException w:name="Medium Shading 2 Accent 4" w:semiHidden="0" w:uiPriority="64" w:unhideWhenUsed="0"/>
-    <w:lsdException w:name="Medium List 1 Accent 4" w:semiHidden="0" w:uiPriority="65" w:unhideWhenUsed="0"/>
-    <w:lsdException w:name="Medium List 2 Accent 4" w:semiHidden="0" w:uiPriority="66" w:unhideWhenUsed="0"/>
-    <w:lsdException w:name="Medium Grid 1 Accent 4" w:semiHidden="0" w:uiPriority="67" w:unhideWhenUsed="0"/>
-    <w:lsdException w:name="Medium Grid 2 Accent 4" w:semiHidden="0" w:uiPriority="68" w:unhideWhenUsed="0"/>
-    <w:lsdException w:name="Medium Grid 3 Accent 4" w:semiHidden="0" w:uiPriority="69" w:unhideWhenUsed="0"/>
-    <w:lsdException w:name="Dark List Accent 4" w:semiHidden="0" w:uiPriority="70" w:unhideWhenUsed="0"/>
-    <w:lsdException w:name="Colorful Shading Accent 4" w:semiHidden="0" w:uiPriority="71" w:unhideWhenUsed="0"/>
-    <w:lsdException w:name="Colorful List Accent 4" w:semiHidden="0" w:uiPriority="72" w:unhideWhenUsed="0"/>
-    <w:lsdException w:name="Colorful Grid Accent 4" w:semiHidden="0" w:uiPriority="73" w:unhideWhenUsed="0"/>
-    <w:lsdException w:name="Light Shading Accent 5" w:semiHidden="0" w:uiPriority="60" w:unhideWhenUsed="0"/>
-    <w:lsdException w:name="Light List Accent 5" w:semiHidden="0" w:uiPriority="61" w:unhideWhenUsed="0"/>
-    <w:lsdException w:name="Light Grid Accent 5" w:semiHidden="0" w:uiPriority="62" w:unhideWhenUsed="0"/>
-    <w:lsdException w:name="Medium Shading 1 Accent 5" w:semiHidden="0" w:uiPriority="63" w:unhideWhenUsed="0"/>
-    <w:lsdException w:name="Medium Shading 2 Accent 5" w:semiHidden="0" w:uiPriority="64" w:unhideWhenUsed="0"/>
-    <w:lsdException w:name="Medium List 1 Accent 5" w:semiHidden="0" w:uiPriority="65" w:unhideWhenUsed="0"/>
-    <w:lsdException w:name="Medium List 2 Accent 5" w:semiHidden="0" w:uiPriority="66" w:unhideWhenUsed="0"/>
-    <w:lsdException w:name="Medium Grid 1 Accent 5" w:semiHidden="0" w:uiPriority="67" w:unhideWhenUsed="0"/>
-    <w:lsdException w:name="Medium Grid 2 Accent 5" w:semiHidden="0" w:uiPriority="68" w:unhideWhenUsed="0"/>
-    <w:lsdException w:name="Medium Grid 3 Accent 5" w:semiHidden="0" w:uiPriority="69" w:unhideWhenUsed="0"/>
-    <w:lsdException w:name="Dark List Accent 5" w:semiHidden="0" w:uiPriority="70" w:unhideWhenUsed="0"/>
-    <w:lsdException w:name="Colorful Shading Accent 5" w:semiHidden="0" w:uiPriority="71" w:unhideWhenUsed="0"/>
-    <w:lsdException w:name="Colorful List Accent 5" w:semiHidden="0" w:uiPriority="72" w:unhideWhenUsed="0"/>
-    <w:lsdException w:name="Colorful Grid Accent 5" w:semiHidden="0" w:uiPriority="73" w:unhideWhenUsed="0"/>
-    <w:lsdException w:name="Light Shading Accent 6" w:semiHidden="0" w:uiPriority="60" w:unhideWhenUsed="0"/>
-    <w:lsdException w:name="Light List Accent 6" w:semiHidden="0" w:uiPriority="61" w:unhideWhenUsed="0"/>
-    <w:lsdException w:name="Light Grid Accent 6" w:semiHidden="0" w:uiPriority="62" w:unhideWhenUsed="0"/>
-    <w:lsdException w:name="Medium Shading 1 Accent 6" w:semiHidden="0" w:uiPriority="63" w:unhideWhenUsed="0"/>
-    <w:lsdException w:name="Medium Shading 2 Accent 6" w:semiHidden="0" w:uiPriority="64" w:unhideWhenUsed="0"/>
-    <w:lsdException w:name="Medium List 1 Accent 6" w:semiHidden="0" w:uiPriority="65" w:unhideWhenUsed="0"/>
-    <w:lsdException w:name="Medium List 2 Accent 6" w:semiHidden="0" w:uiPriority="66" w:unhideWhenUsed="0"/>
-    <w:lsdException w:name="Medium Grid 1 Accent 6" w:semiHidden="0" w:uiPriority="67" w:unhideWhenUsed="0"/>
-    <w:lsdException w:name="Medium Grid 2 Accent 6" w:semiHidden="0" w:uiPriority="68" w:unhideWhenUsed="0"/>
-    <w:lsdException w:name="Medium Grid 3 Accent 6" w:semiHidden="0" w:uiPriority="69" w:unhideWhenUsed="0"/>
-    <w:lsdException w:name="Dark List Accent 6" w:semiHidden="0" w:uiPriority="70" w:unhideWhenUsed="0"/>
-    <w:lsdException w:name="Colorful Shading Accent 6" w:semiHidden="0" w:uiPriority="71" w:unhideWhenUsed="0"/>
-    <w:lsdException w:name="Colorful List Accent 6" w:semiHidden="0" w:uiPriority="72" w:unhideWhenUsed="0"/>
-    <w:lsdException w:name="Colorful Grid Accent 6" w:semiHidden="0" w:uiPriority="73" w:unhideWhenUsed="0"/>
-    <w:lsdException w:name="Subtle Emphasis" w:semiHidden="0" w:uiPriority="19" w:unhideWhenUsed="0" w:qFormat="1"/>
-    <w:lsdException w:name="Intense Emphasis" w:semiHidden="0" w:uiPriority="21" w:unhideWhenUsed="0" w:qFormat="1"/>
-    <w:lsdException w:name="Subtle Reference" w:semiHidden="0" w:uiPriority="31" w:unhideWhenUsed="0" w:qFormat="1"/>
-    <w:lsdException w:name="Intense Reference" w:semiHidden="0" w:uiPriority="32" w:unhideWhenUsed="0" w:qFormat="1"/>
-    <w:lsdException w:name="Book Title" w:semiHidden="0" w:uiPriority="33" w:unhideWhenUsed="0" w:qFormat="1"/>
-    <w:lsdException w:name="Bibliography" w:uiPriority="37"/>
-    <w:lsdException w:name="TOC Heading" w:uiPriority="39" w:qFormat="1"/>
-  </w:latentStyles>
-  <w:style w:type="paragraph" w:default="1" w:styleId="Normal">
-    <w:name w:val="Normal"/>
-    <w:qFormat/>
-    <w:pPr>
-      <w:widowControl w:val="0"/>
-      <w:jc w:val="both"/>
-    </w:pPr>
-  </w:style>
-  <w:style w:type="character" w:default="1" w:styleId="DefaultParagraphFont">
-    <w:name w:val="Default Paragraph Font"/>
-    <w:uiPriority w:val="1"/>
-    <w:semiHidden/>
-    <w:unhideWhenUsed/>
-  </w:style>
-  <w:style w:type="table" w:default="1" w:styleId="TableNormal">
-    <w:name w:val="Normal Table"/>
-    <w:uiPriority w:val="99"/>
-    <w:semiHidden/>
-    <w:unhideWhenUsed/>
-    <w:tblPr>
-      <w:tblInd w:w="0" w:type="dxa"/>
-      <w:tblCellMar>
-        <w:top w:w="0" w:type="dxa"/>
-        <w:left w:w="108" w:type="dxa"/>
-        <w:bottom w:w="0" w:type="dxa"/>
-        <w:right w:w="108" w:type="dxa"/>
-      </w:tblCellMar>
-    </w:tblPr>
-  </w:style>
-  <w:style w:type="numbering" w:default="1" w:styleId="NoList">
-    <w:name w:val="No List"/>
-    <w:uiPriority w:val="99"/>
-    <w:semiHidden/>
-    <w:unhideWhenUsed/>
-  </w:style>
-  <w:style w:type="paragraph" w:customStyle="1" w:styleId="NoteLevel1">
-    <w:name w:val="Note Level 1"/>
-    <w:basedOn w:val="Normal"/>
-    <w:uiPriority w:val="99"/>
-    <w:semiHidden/>
-    <w:unhideWhenUsed/>
-    <w:rsid w:val="00023D5E"/>
-    <w:pPr>
-      <w:keepNext/>
-      <w:numPr>
-        <w:numId w:val="1"/>
-      </w:numPr>
-      <w:contextualSpacing/>
-      <w:outlineLvl w:val="0"/>
-    </w:pPr>
-    <w:rPr>
-      <w:rFonts w:ascii="Meiryo" w:eastAsia="Meiryo" w:hAnsi="Verdana"/>
-      <w:b w:val="0"/>
-      <w:bCs w:val="0"/>
-      <w:sz w:val="28"/>
-      <w:szCs w:val="28"/>
-    </w:rPr>
-  </w:style>
-  <w:style w:type="paragraph" w:customStyle="1" w:styleId="NoteLevel2">
-    <w:name w:val="Note Level 2"/>
-    <w:basedOn w:val="Normal"/>
-    <w:uiPriority w:val="99"/>
-    <w:semiHidden/>
-    <w:unhideWhenUsed/>
-    <w:rsid w:val="00023D5E"/>
-    <w:pPr>
-      <w:keepNext/>
-      <w:numPr>
-        <w:ilvl w:val="1"/>
-        <w:numId w:val="1"/>
-      </w:numPr>
-      <w:contextualSpacing/>
-      <w:outlineLvl w:val="1"/>
-    </w:pPr>
-    <w:rPr>
-      <w:rFonts w:ascii="Meiryo" w:eastAsia="Meiryo" w:hAnsi="Verdana"/>
-      <w:b w:val="0"/>
-      <w:bCs w:val="0"/>
-      <w:sz w:val="28"/>
-      <w:szCs w:val="28"/>
-    </w:rPr>
-  </w:style>
-  <w:style w:type="paragraph" w:customStyle="1" w:styleId="NoteLevel3">
-    <w:name w:val="Note Level 3"/>
-    <w:basedOn w:val="Normal"/>
-    <w:uiPriority w:val="99"/>
-    <w:semiHidden/>
-    <w:unhideWhenUsed/>
-    <w:rsid w:val="00023D5E"/>
-    <w:pPr>
-      <w:keepNext/>
-      <w:numPr>
-        <w:ilvl w:val="2"/>
-        <w:numId w:val="1"/>
-      </w:numPr>
-      <w:contextualSpacing/>
-      <w:outlineLvl w:val="2"/>
-    </w:pPr>
-    <w:rPr>
-      <w:rFonts w:ascii="Meiryo" w:eastAsia="Meiryo" w:hAnsi="Verdana"/>
-      <w:b w:val="0"/>
-      <w:bCs w:val="0"/>
-      <w:sz w:val="28"/>
-      <w:szCs w:val="28"/>
-    </w:rPr>
-  </w:style>
-  <w:style w:type="paragraph" w:customStyle="1" w:styleId="NoteLevel4">
-    <w:name w:val="Note Level 4"/>
-    <w:basedOn w:val="Normal"/>
-    <w:uiPriority w:val="99"/>
-    <w:semiHidden/>
-    <w:unhideWhenUsed/>
-    <w:rsid w:val="00023D5E"/>
-    <w:pPr>
-      <w:keepNext/>
-      <w:numPr>
-        <w:ilvl w:val="3"/>
-        <w:numId w:val="1"/>
-      </w:numPr>
-      <w:contextualSpacing/>
-      <w:outlineLvl w:val="3"/>
-    </w:pPr>
-    <w:rPr>
-      <w:rFonts w:ascii="Meiryo" w:eastAsia="Meiryo" w:hAnsi="Verdana"/>
-      <w:b w:val="0"/>
-      <w:bCs w:val="0"/>
-      <w:sz w:val="28"/>
-      <w:szCs w:val="28"/>
-    </w:rPr>
-  </w:style>
-  <w:style w:type="paragraph" w:customStyle="1" w:styleId="NoteLevel5">
-    <w:name w:val="Note Level 5"/>
-    <w:basedOn w:val="Normal"/>
-    <w:uiPriority w:val="99"/>
-    <w:semiHidden/>
-    <w:unhideWhenUsed/>
-    <w:rsid w:val="00023D5E"/>
-    <w:pPr>
-      <w:keepNext/>
-      <w:numPr>
-        <w:ilvl w:val="4"/>
-        <w:numId w:val="1"/>
-      </w:numPr>
-      <w:contextualSpacing/>
-      <w:outlineLvl w:val="4"/>
-    </w:pPr>
-    <w:rPr>
-      <w:rFonts w:ascii="Meiryo" w:eastAsia="Meiryo" w:hAnsi="Verdana"/>
-      <w:b w:val="0"/>
-      <w:bCs w:val="0"/>
-      <w:sz w:val="28"/>
-      <w:szCs w:val="28"/>
-    </w:rPr>
-  </w:style>
-  <w:style w:type="paragraph" w:customStyle="1" w:styleId="NoteLevel6">
-    <w:name w:val="Note Level 6"/>
-    <w:basedOn w:val="Normal"/>
-    <w:uiPriority w:val="99"/>
-    <w:semiHidden/>
-    <w:unhideWhenUsed/>
-    <w:rsid w:val="00023D5E"/>
-    <w:pPr>
-      <w:keepNext/>
-      <w:numPr>
-        <w:ilvl w:val="5"/>
-        <w:numId w:val="1"/>
-      </w:numPr>
-      <w:contextualSpacing/>
-      <w:outlineLvl w:val="5"/>
-    </w:pPr>
-    <w:rPr>
-      <w:rFonts w:ascii="Meiryo" w:eastAsia="Meiryo" w:hAnsi="Verdana"/>
-      <w:b w:val="0"/>
-      <w:bCs w:val="0"/>
-      <w:sz w:val="28"/>
-      <w:szCs w:val="28"/>
-    </w:rPr>
-  </w:style>
-  <w:style w:type="paragraph" w:customStyle="1" w:styleId="NoteLevel7">
-    <w:name w:val="Note Level 7"/>
-    <w:basedOn w:val="Normal"/>
-    <w:uiPriority w:val="99"/>
-    <w:semiHidden/>
-    <w:unhideWhenUsed/>
-    <w:rsid w:val="00023D5E"/>
-    <w:pPr>
-      <w:keepNext/>
-      <w:numPr>
-        <w:ilvl w:val="6"/>
-        <w:numId w:val="1"/>
-      </w:numPr>
-      <w:contextualSpacing/>
-      <w:outlineLvl w:val="6"/>
-    </w:pPr>
-    <w:rPr>
-      <w:rFonts w:ascii="Meiryo" w:eastAsia="Meiryo" w:hAnsi="Verdana"/>
-      <w:b w:val="0"/>
-      <w:bCs w:val="0"/>
-      <w:sz w:val="28"/>
-      <w:szCs w:val="28"/>
-    </w:rPr>
-  </w:style>
-  <w:style w:type="paragraph" w:customStyle="1" w:styleId="NoteLevel8">
-    <w:name w:val="Note Level 8"/>
-    <w:basedOn w:val="Normal"/>
-    <w:uiPriority w:val="99"/>
-    <w:semiHidden/>
-    <w:unhideWhenUsed/>
-    <w:rsid w:val="00023D5E"/>
-    <w:pPr>
-      <w:keepNext/>
-      <w:numPr>
-        <w:ilvl w:val="7"/>
-        <w:numId w:val="1"/>
-      </w:numPr>
-      <w:contextualSpacing/>
-      <w:outlineLvl w:val="7"/>
-    </w:pPr>
-    <w:rPr>
-      <w:rFonts w:ascii="Meiryo" w:eastAsia="Meiryo" w:hAnsi="Verdana"/>
-      <w:b w:val="0"/>
-      <w:bCs w:val="0"/>
-      <w:sz w:val="28"/>
-      <w:szCs w:val="28"/>
-    </w:rPr>
-  </w:style>
-  <w:style w:type="paragraph" w:customStyle="1" w:styleId="NoteLevel9">
-    <w:name w:val="Note Level 9"/>
+  <w:style w:type="paragraph" w:customStyle="1" w:styleId="NoteLevel91">
+    <w:name w:val="Note Level 91"/>
     <w:basedOn w:val="Normal"/>
     <w:uiPriority w:val="99"/>
     <w:semiHidden/>

</xml_diff>